<commit_message>
Analisi e progettazione iterazione 3
</commit_message>
<xml_diff>
--- a/Documentazione/Elaborazione/Iterazione 1/Modello dei casi d_uso.docx
+++ b/Documentazione/Elaborazione/Iterazione 1/Modello dei casi d_uso.docx
@@ -2,6 +2,7 @@
 <file path=word/document.xml><?xml version="1.0" encoding="utf-8"?>
 <w:document xmlns:wpc="http://schemas.microsoft.com/office/word/2010/wordprocessingCanvas" xmlns:cx="http://schemas.microsoft.com/office/drawing/2014/chartex" xmlns:cx1="http://schemas.microsoft.com/office/drawing/2015/9/8/chartex" xmlns:cx2="http://schemas.microsoft.com/office/drawing/2015/10/21/chartex" xmlns:cx3="http://schemas.microsoft.com/office/drawing/2016/5/9/chartex" xmlns:cx4="http://schemas.microsoft.com/office/drawing/2016/5/10/chartex" xmlns:cx5="http://schemas.microsoft.com/office/drawing/2016/5/11/chartex" xmlns:cx6="http://schemas.microsoft.com/office/drawing/2016/5/12/chartex" xmlns:cx7="http://schemas.microsoft.com/office/drawing/2016/5/13/chartex" xmlns:cx8="http://schemas.microsoft.com/office/drawing/2016/5/14/chartex" xmlns:mc="http://schemas.openxmlformats.org/markup-compatibility/2006" xmlns:aink="http://schemas.microsoft.com/office/drawing/2016/ink" xmlns:am3d="http://schemas.microsoft.com/office/drawing/2017/model3d" xmlns:o="urn:schemas-microsoft-com:office:office" xmlns:oel="http://schemas.microsoft.com/office/2019/extlst" xmlns:r="http://schemas.openxmlformats.org/officeDocument/2006/relationships" xmlns:m="http://schemas.openxmlformats.org/officeDocument/2006/math" xmlns:v="urn:schemas-microsoft-com:vml" xmlns:wp14="http://schemas.microsoft.com/office/word/2010/wordprocessingDrawing" xmlns:wp="http://schemas.openxmlformats.org/drawingml/2006/wordprocessingDrawing" xmlns:w10="urn:schemas-microsoft-com:office:word" xmlns:w="http://schemas.openxmlformats.org/wordprocessingml/2006/main" xmlns:w14="http://schemas.microsoft.com/office/word/2010/wordml" xmlns:w15="http://schemas.microsoft.com/office/word/2012/wordml" xmlns:w16cex="http://schemas.microsoft.com/office/word/2018/wordml/cex" xmlns:w16cid="http://schemas.microsoft.com/office/word/2016/wordml/cid" xmlns:w16="http://schemas.microsoft.com/office/word/2018/wordml" xmlns:w16du="http://schemas.microsoft.com/office/word/2023/wordml/word16du" xmlns:w16sdtdh="http://schemas.microsoft.com/office/word/2020/wordml/sdtdatahash" xmlns:w16sdtfl="http://schemas.microsoft.com/office/word/2024/wordml/sdtformatlock" xmlns:w16se="http://schemas.microsoft.com/office/word/2015/wordml/symex" xmlns:wpg="http://schemas.microsoft.com/office/word/2010/wordprocessingGroup" xmlns:wpi="http://schemas.microsoft.com/office/word/2010/wordprocessingInk" xmlns:wne="http://schemas.microsoft.com/office/word/2006/wordml" xmlns:wps="http://schemas.microsoft.com/office/word/2010/wordprocessingShape" mc:Ignorable="w14 w15 w16se w16cid w16 w16cex w16sdtdh w16sdtfl w16du wp14">
   <w:body>
+    <w:bookmarkStart w:id="0" w:name="_Toc201569501" w:displacedByCustomXml="next"/>
     <w:sdt>
       <w:sdtPr>
         <w:rPr>
@@ -29,7 +30,7 @@
         </w:rPr>
       </w:sdtEndPr>
       <w:sdtContent>
-        <w:bookmarkStart w:id="0" w:name="_Toc200130514" w:displacedByCustomXml="prev"/>
+        <w:bookmarkStart w:id="1" w:name="_Toc200130514" w:displacedByCustomXml="prev"/>
         <w:p>
           <w:pPr>
             <w:pStyle w:val="Titolo1"/>
@@ -38,6 +39,7 @@
           <w:r>
             <w:t>Modello dei casi d’uso</w:t>
           </w:r>
+          <w:bookmarkEnd w:id="1"/>
           <w:bookmarkEnd w:id="0"/>
         </w:p>
         <w:p>
@@ -94,20 +96,16 @@
             </w:rPr>
             <w:fldChar w:fldCharType="separate"/>
           </w:r>
-          <w:hyperlink w:anchor="_Toc200908280" w:history="1">
+          <w:hyperlink w:anchor="_Toc201569501" w:history="1">
             <w:r>
               <w:rPr>
                 <w:rStyle w:val="Collegamentoipertestuale"/>
-                <w:b w:val="0"/>
-                <w:bCs w:val="0"/>
-                <w:noProof/>
-              </w:rPr>
-              <w:t>1 Cronologia revisioni</w:t>
-            </w:r>
-            <w:r>
-              <w:rPr>
-                <w:b w:val="0"/>
-                <w:bCs w:val="0"/>
+                <w:noProof/>
+              </w:rPr>
+              <w:t>Modello dei casi d’uso</w:t>
+            </w:r>
+            <w:r>
+              <w:rPr>
                 <w:noProof/>
                 <w:webHidden/>
               </w:rPr>
@@ -115,8 +113,6 @@
             </w:r>
             <w:r>
               <w:rPr>
-                <w:b w:val="0"/>
-                <w:bCs w:val="0"/>
                 <w:noProof/>
                 <w:webHidden/>
               </w:rPr>
@@ -124,25 +120,19 @@
             </w:r>
             <w:r>
               <w:rPr>
-                <w:b w:val="0"/>
-                <w:bCs w:val="0"/>
                 <w:noProof/>
                 <w:webHidden/>
               </w:rPr>
-              <w:instrText xml:space="preserve"> PAGEREF _Toc200908280 \h </w:instrText>
-            </w:r>
-            <w:r>
-              <w:rPr>
-                <w:b w:val="0"/>
-                <w:bCs w:val="0"/>
+              <w:instrText xml:space="preserve"> PAGEREF _Toc201569501 \h </w:instrText>
+            </w:r>
+            <w:r>
+              <w:rPr>
                 <w:noProof/>
                 <w:webHidden/>
               </w:rPr>
             </w:r>
             <w:r>
               <w:rPr>
-                <w:b w:val="0"/>
-                <w:bCs w:val="0"/>
                 <w:noProof/>
                 <w:webHidden/>
               </w:rPr>
@@ -150,17 +140,13 @@
             </w:r>
             <w:r>
               <w:rPr>
-                <w:b w:val="0"/>
-                <w:bCs w:val="0"/>
                 <w:noProof/>
                 <w:webHidden/>
               </w:rPr>
-              <w:t>2</w:t>
-            </w:r>
-            <w:r>
-              <w:rPr>
-                <w:b w:val="0"/>
-                <w:bCs w:val="0"/>
+              <w:t>1</w:t>
+            </w:r>
+            <w:r>
+              <w:rPr>
                 <w:noProof/>
                 <w:webHidden/>
               </w:rPr>
@@ -185,20 +171,16 @@
               <w14:ligatures w14:val="standardContextual"/>
             </w:rPr>
           </w:pPr>
-          <w:hyperlink w:anchor="_Toc200908281" w:history="1">
+          <w:hyperlink w:anchor="_Toc201569502" w:history="1">
             <w:r>
               <w:rPr>
                 <w:rStyle w:val="Collegamentoipertestuale"/>
-                <w:b w:val="0"/>
-                <w:bCs w:val="0"/>
-                <w:noProof/>
-              </w:rPr>
-              <w:t>2 Requisiti</w:t>
-            </w:r>
-            <w:r>
-              <w:rPr>
-                <w:b w:val="0"/>
-                <w:bCs w:val="0"/>
+                <w:noProof/>
+              </w:rPr>
+              <w:t>1 Cronologia revisioni</w:t>
+            </w:r>
+            <w:r>
+              <w:rPr>
                 <w:noProof/>
                 <w:webHidden/>
               </w:rPr>
@@ -206,8 +188,6 @@
             </w:r>
             <w:r>
               <w:rPr>
-                <w:b w:val="0"/>
-                <w:bCs w:val="0"/>
                 <w:noProof/>
                 <w:webHidden/>
               </w:rPr>
@@ -215,25 +195,19 @@
             </w:r>
             <w:r>
               <w:rPr>
-                <w:b w:val="0"/>
-                <w:bCs w:val="0"/>
                 <w:noProof/>
                 <w:webHidden/>
               </w:rPr>
-              <w:instrText xml:space="preserve"> PAGEREF _Toc200908281 \h </w:instrText>
-            </w:r>
-            <w:r>
-              <w:rPr>
-                <w:b w:val="0"/>
-                <w:bCs w:val="0"/>
+              <w:instrText xml:space="preserve"> PAGEREF _Toc201569502 \h </w:instrText>
+            </w:r>
+            <w:r>
+              <w:rPr>
                 <w:noProof/>
                 <w:webHidden/>
               </w:rPr>
             </w:r>
             <w:r>
               <w:rPr>
-                <w:b w:val="0"/>
-                <w:bCs w:val="0"/>
                 <w:noProof/>
                 <w:webHidden/>
               </w:rPr>
@@ -241,8 +215,6 @@
             </w:r>
             <w:r>
               <w:rPr>
-                <w:b w:val="0"/>
-                <w:bCs w:val="0"/>
                 <w:noProof/>
                 <w:webHidden/>
               </w:rPr>
@@ -250,8 +222,6 @@
             </w:r>
             <w:r>
               <w:rPr>
-                <w:b w:val="0"/>
-                <w:bCs w:val="0"/>
                 <w:noProof/>
                 <w:webHidden/>
               </w:rPr>
@@ -276,20 +246,16 @@
               <w14:ligatures w14:val="standardContextual"/>
             </w:rPr>
           </w:pPr>
-          <w:hyperlink w:anchor="_Toc200908282" w:history="1">
+          <w:hyperlink w:anchor="_Toc201569503" w:history="1">
             <w:r>
               <w:rPr>
                 <w:rStyle w:val="Collegamentoipertestuale"/>
-                <w:b w:val="0"/>
-                <w:bCs w:val="0"/>
-                <w:noProof/>
-              </w:rPr>
-              <w:t>3 Obiettivi e Casi d’Uso</w:t>
-            </w:r>
-            <w:r>
-              <w:rPr>
-                <w:b w:val="0"/>
-                <w:bCs w:val="0"/>
+                <w:noProof/>
+              </w:rPr>
+              <w:t>2 Requisiti</w:t>
+            </w:r>
+            <w:r>
+              <w:rPr>
                 <w:noProof/>
                 <w:webHidden/>
               </w:rPr>
@@ -297,8 +263,6 @@
             </w:r>
             <w:r>
               <w:rPr>
-                <w:b w:val="0"/>
-                <w:bCs w:val="0"/>
                 <w:noProof/>
                 <w:webHidden/>
               </w:rPr>
@@ -306,25 +270,19 @@
             </w:r>
             <w:r>
               <w:rPr>
-                <w:b w:val="0"/>
-                <w:bCs w:val="0"/>
                 <w:noProof/>
                 <w:webHidden/>
               </w:rPr>
-              <w:instrText xml:space="preserve"> PAGEREF _Toc200908282 \h </w:instrText>
-            </w:r>
-            <w:r>
-              <w:rPr>
-                <w:b w:val="0"/>
-                <w:bCs w:val="0"/>
+              <w:instrText xml:space="preserve"> PAGEREF _Toc201569503 \h </w:instrText>
+            </w:r>
+            <w:r>
+              <w:rPr>
                 <w:noProof/>
                 <w:webHidden/>
               </w:rPr>
             </w:r>
             <w:r>
               <w:rPr>
-                <w:b w:val="0"/>
-                <w:bCs w:val="0"/>
                 <w:noProof/>
                 <w:webHidden/>
               </w:rPr>
@@ -332,8 +290,6 @@
             </w:r>
             <w:r>
               <w:rPr>
-                <w:b w:val="0"/>
-                <w:bCs w:val="0"/>
                 <w:noProof/>
                 <w:webHidden/>
               </w:rPr>
@@ -341,8 +297,6 @@
             </w:r>
             <w:r>
               <w:rPr>
-                <w:b w:val="0"/>
-                <w:bCs w:val="0"/>
                 <w:noProof/>
                 <w:webHidden/>
               </w:rPr>
@@ -367,20 +321,91 @@
               <w14:ligatures w14:val="standardContextual"/>
             </w:rPr>
           </w:pPr>
-          <w:hyperlink w:anchor="_Toc200908283" w:history="1">
+          <w:hyperlink w:anchor="_Toc201569504" w:history="1">
             <w:r>
               <w:rPr>
                 <w:rStyle w:val="Collegamentoipertestuale"/>
-                <w:b w:val="0"/>
-                <w:bCs w:val="0"/>
+                <w:noProof/>
+              </w:rPr>
+              <w:t>3 Obiettivi e Casi d’Uso</w:t>
+            </w:r>
+            <w:r>
+              <w:rPr>
+                <w:noProof/>
+                <w:webHidden/>
+              </w:rPr>
+              <w:tab/>
+            </w:r>
+            <w:r>
+              <w:rPr>
+                <w:noProof/>
+                <w:webHidden/>
+              </w:rPr>
+              <w:fldChar w:fldCharType="begin"/>
+            </w:r>
+            <w:r>
+              <w:rPr>
+                <w:noProof/>
+                <w:webHidden/>
+              </w:rPr>
+              <w:instrText xml:space="preserve"> PAGEREF _Toc201569504 \h </w:instrText>
+            </w:r>
+            <w:r>
+              <w:rPr>
+                <w:noProof/>
+                <w:webHidden/>
+              </w:rPr>
+            </w:r>
+            <w:r>
+              <w:rPr>
+                <w:noProof/>
+                <w:webHidden/>
+              </w:rPr>
+              <w:fldChar w:fldCharType="separate"/>
+            </w:r>
+            <w:r>
+              <w:rPr>
+                <w:noProof/>
+                <w:webHidden/>
+              </w:rPr>
+              <w:t>2</w:t>
+            </w:r>
+            <w:r>
+              <w:rPr>
+                <w:noProof/>
+                <w:webHidden/>
+              </w:rPr>
+              <w:fldChar w:fldCharType="end"/>
+            </w:r>
+          </w:hyperlink>
+        </w:p>
+        <w:p>
+          <w:pPr>
+            <w:pStyle w:val="Sommario1"/>
+            <w:tabs>
+              <w:tab w:val="right" w:leader="dot" w:pos="9628"/>
+            </w:tabs>
+            <w:rPr>
+              <w:rFonts w:eastAsiaTheme="minorEastAsia" w:cstheme="minorBidi"/>
+              <w:b w:val="0"/>
+              <w:bCs w:val="0"/>
+              <w:i w:val="0"/>
+              <w:iCs w:val="0"/>
+              <w:noProof/>
+              <w:kern w:val="2"/>
+              <w14:ligatures w14:val="standardContextual"/>
+            </w:rPr>
+          </w:pPr>
+          <w:hyperlink w:anchor="_Toc201569505" w:history="1">
+            <w:r>
+              <w:rPr>
+                <w:rStyle w:val="Collegamentoipertestuale"/>
                 <w:noProof/>
               </w:rPr>
               <w:t>4 Casi d’Uso</w:t>
             </w:r>
             <w:r>
               <w:rPr>
-                <w:b w:val="0"/>
-                <w:bCs w:val="0"/>
                 <w:noProof/>
                 <w:webHidden/>
               </w:rPr>
@@ -388,8 +413,6 @@
             </w:r>
             <w:r>
               <w:rPr>
-                <w:b w:val="0"/>
-                <w:bCs w:val="0"/>
                 <w:noProof/>
                 <w:webHidden/>
               </w:rPr>
@@ -397,25 +420,19 @@
             </w:r>
             <w:r>
               <w:rPr>
-                <w:b w:val="0"/>
-                <w:bCs w:val="0"/>
                 <w:noProof/>
                 <w:webHidden/>
               </w:rPr>
-              <w:instrText xml:space="preserve"> PAGEREF _Toc200908283 \h </w:instrText>
-            </w:r>
-            <w:r>
-              <w:rPr>
-                <w:b w:val="0"/>
-                <w:bCs w:val="0"/>
+              <w:instrText xml:space="preserve"> PAGEREF _Toc201569505 \h </w:instrText>
+            </w:r>
+            <w:r>
+              <w:rPr>
                 <w:noProof/>
                 <w:webHidden/>
               </w:rPr>
             </w:r>
             <w:r>
               <w:rPr>
-                <w:b w:val="0"/>
-                <w:bCs w:val="0"/>
                 <w:noProof/>
                 <w:webHidden/>
               </w:rPr>
@@ -423,8 +440,6 @@
             </w:r>
             <w:r>
               <w:rPr>
-                <w:b w:val="0"/>
-                <w:bCs w:val="0"/>
                 <w:noProof/>
                 <w:webHidden/>
               </w:rPr>
@@ -432,8 +447,6 @@
             </w:r>
             <w:r>
               <w:rPr>
-                <w:b w:val="0"/>
-                <w:bCs w:val="0"/>
                 <w:noProof/>
                 <w:webHidden/>
               </w:rPr>
@@ -458,20 +471,16 @@
               <w14:ligatures w14:val="standardContextual"/>
             </w:rPr>
           </w:pPr>
-          <w:hyperlink w:anchor="_Toc200908284" w:history="1">
+          <w:hyperlink w:anchor="_Toc201569506" w:history="1">
             <w:r>
               <w:rPr>
                 <w:rStyle w:val="Collegamentoipertestuale"/>
-                <w:b w:val="0"/>
-                <w:bCs w:val="0"/>
                 <w:noProof/>
               </w:rPr>
               <w:t>UC2: Inserisci nuova attività</w:t>
             </w:r>
             <w:r>
               <w:rPr>
-                <w:b w:val="0"/>
-                <w:bCs w:val="0"/>
                 <w:noProof/>
                 <w:webHidden/>
               </w:rPr>
@@ -479,8 +488,6 @@
             </w:r>
             <w:r>
               <w:rPr>
-                <w:b w:val="0"/>
-                <w:bCs w:val="0"/>
                 <w:noProof/>
                 <w:webHidden/>
               </w:rPr>
@@ -488,25 +495,19 @@
             </w:r>
             <w:r>
               <w:rPr>
-                <w:b w:val="0"/>
-                <w:bCs w:val="0"/>
                 <w:noProof/>
                 <w:webHidden/>
               </w:rPr>
-              <w:instrText xml:space="preserve"> PAGEREF _Toc200908284 \h </w:instrText>
-            </w:r>
-            <w:r>
-              <w:rPr>
-                <w:b w:val="0"/>
-                <w:bCs w:val="0"/>
+              <w:instrText xml:space="preserve"> PAGEREF _Toc201569506 \h </w:instrText>
+            </w:r>
+            <w:r>
+              <w:rPr>
                 <w:noProof/>
                 <w:webHidden/>
               </w:rPr>
             </w:r>
             <w:r>
               <w:rPr>
-                <w:b w:val="0"/>
-                <w:bCs w:val="0"/>
                 <w:noProof/>
                 <w:webHidden/>
               </w:rPr>
@@ -514,8 +515,6 @@
             </w:r>
             <w:r>
               <w:rPr>
-                <w:b w:val="0"/>
-                <w:bCs w:val="0"/>
                 <w:noProof/>
                 <w:webHidden/>
               </w:rPr>
@@ -523,8 +522,6 @@
             </w:r>
             <w:r>
               <w:rPr>
-                <w:b w:val="0"/>
-                <w:bCs w:val="0"/>
                 <w:noProof/>
                 <w:webHidden/>
               </w:rPr>
@@ -549,20 +546,16 @@
               <w14:ligatures w14:val="standardContextual"/>
             </w:rPr>
           </w:pPr>
-          <w:hyperlink w:anchor="_Toc200908285" w:history="1">
+          <w:hyperlink w:anchor="_Toc201569507" w:history="1">
             <w:r>
               <w:rPr>
                 <w:rStyle w:val="Collegamentoipertestuale"/>
-                <w:b w:val="0"/>
-                <w:bCs w:val="0"/>
                 <w:noProof/>
               </w:rPr>
               <w:t>UC4: Visualizza elenco attività</w:t>
             </w:r>
             <w:r>
               <w:rPr>
-                <w:b w:val="0"/>
-                <w:bCs w:val="0"/>
                 <w:noProof/>
                 <w:webHidden/>
               </w:rPr>
@@ -570,8 +563,6 @@
             </w:r>
             <w:r>
               <w:rPr>
-                <w:b w:val="0"/>
-                <w:bCs w:val="0"/>
                 <w:noProof/>
                 <w:webHidden/>
               </w:rPr>
@@ -579,25 +570,19 @@
             </w:r>
             <w:r>
               <w:rPr>
-                <w:b w:val="0"/>
-                <w:bCs w:val="0"/>
                 <w:noProof/>
                 <w:webHidden/>
               </w:rPr>
-              <w:instrText xml:space="preserve"> PAGEREF _Toc200908285 \h </w:instrText>
-            </w:r>
-            <w:r>
-              <w:rPr>
-                <w:b w:val="0"/>
-                <w:bCs w:val="0"/>
+              <w:instrText xml:space="preserve"> PAGEREF _Toc201569507 \h </w:instrText>
+            </w:r>
+            <w:r>
+              <w:rPr>
                 <w:noProof/>
                 <w:webHidden/>
               </w:rPr>
             </w:r>
             <w:r>
               <w:rPr>
-                <w:b w:val="0"/>
-                <w:bCs w:val="0"/>
                 <w:noProof/>
                 <w:webHidden/>
               </w:rPr>
@@ -605,8 +590,6 @@
             </w:r>
             <w:r>
               <w:rPr>
-                <w:b w:val="0"/>
-                <w:bCs w:val="0"/>
                 <w:noProof/>
                 <w:webHidden/>
               </w:rPr>
@@ -614,8 +597,6 @@
             </w:r>
             <w:r>
               <w:rPr>
-                <w:b w:val="0"/>
-                <w:bCs w:val="0"/>
                 <w:noProof/>
                 <w:webHidden/>
               </w:rPr>
@@ -640,20 +621,16 @@
               <w14:ligatures w14:val="standardContextual"/>
             </w:rPr>
           </w:pPr>
-          <w:hyperlink w:anchor="_Toc200908286" w:history="1">
+          <w:hyperlink w:anchor="_Toc201569508" w:history="1">
             <w:r>
               <w:rPr>
                 <w:rStyle w:val="Collegamentoipertestuale"/>
-                <w:b w:val="0"/>
-                <w:bCs w:val="0"/>
                 <w:noProof/>
               </w:rPr>
               <w:t>UC7: Registra guida</w:t>
             </w:r>
             <w:r>
               <w:rPr>
-                <w:b w:val="0"/>
-                <w:bCs w:val="0"/>
                 <w:noProof/>
                 <w:webHidden/>
               </w:rPr>
@@ -661,8 +638,6 @@
             </w:r>
             <w:r>
               <w:rPr>
-                <w:b w:val="0"/>
-                <w:bCs w:val="0"/>
                 <w:noProof/>
                 <w:webHidden/>
               </w:rPr>
@@ -670,25 +645,19 @@
             </w:r>
             <w:r>
               <w:rPr>
-                <w:b w:val="0"/>
-                <w:bCs w:val="0"/>
                 <w:noProof/>
                 <w:webHidden/>
               </w:rPr>
-              <w:instrText xml:space="preserve"> PAGEREF _Toc200908286 \h </w:instrText>
-            </w:r>
-            <w:r>
-              <w:rPr>
-                <w:b w:val="0"/>
-                <w:bCs w:val="0"/>
+              <w:instrText xml:space="preserve"> PAGEREF _Toc201569508 \h </w:instrText>
+            </w:r>
+            <w:r>
+              <w:rPr>
                 <w:noProof/>
                 <w:webHidden/>
               </w:rPr>
             </w:r>
             <w:r>
               <w:rPr>
-                <w:b w:val="0"/>
-                <w:bCs w:val="0"/>
                 <w:noProof/>
                 <w:webHidden/>
               </w:rPr>
@@ -696,8 +665,6 @@
             </w:r>
             <w:r>
               <w:rPr>
-                <w:b w:val="0"/>
-                <w:bCs w:val="0"/>
                 <w:noProof/>
                 <w:webHidden/>
               </w:rPr>
@@ -705,8 +672,6 @@
             </w:r>
             <w:r>
               <w:rPr>
-                <w:b w:val="0"/>
-                <w:bCs w:val="0"/>
                 <w:noProof/>
                 <w:webHidden/>
               </w:rPr>
@@ -731,20 +696,16 @@
               <w14:ligatures w14:val="standardContextual"/>
             </w:rPr>
           </w:pPr>
-          <w:hyperlink w:anchor="_Toc200908287" w:history="1">
+          <w:hyperlink w:anchor="_Toc201569509" w:history="1">
             <w:r>
               <w:rPr>
                 <w:rStyle w:val="Collegamentoipertestuale"/>
-                <w:b w:val="0"/>
-                <w:bCs w:val="0"/>
                 <w:noProof/>
               </w:rPr>
               <w:t>UC9: Assegna guida</w:t>
             </w:r>
             <w:r>
               <w:rPr>
-                <w:b w:val="0"/>
-                <w:bCs w:val="0"/>
                 <w:noProof/>
                 <w:webHidden/>
               </w:rPr>
@@ -752,8 +713,6 @@
             </w:r>
             <w:r>
               <w:rPr>
-                <w:b w:val="0"/>
-                <w:bCs w:val="0"/>
                 <w:noProof/>
                 <w:webHidden/>
               </w:rPr>
@@ -761,25 +720,19 @@
             </w:r>
             <w:r>
               <w:rPr>
-                <w:b w:val="0"/>
-                <w:bCs w:val="0"/>
                 <w:noProof/>
                 <w:webHidden/>
               </w:rPr>
-              <w:instrText xml:space="preserve"> PAGEREF _Toc200908287 \h </w:instrText>
-            </w:r>
-            <w:r>
-              <w:rPr>
-                <w:b w:val="0"/>
-                <w:bCs w:val="0"/>
+              <w:instrText xml:space="preserve"> PAGEREF _Toc201569509 \h </w:instrText>
+            </w:r>
+            <w:r>
+              <w:rPr>
                 <w:noProof/>
                 <w:webHidden/>
               </w:rPr>
             </w:r>
             <w:r>
               <w:rPr>
-                <w:b w:val="0"/>
-                <w:bCs w:val="0"/>
                 <w:noProof/>
                 <w:webHidden/>
               </w:rPr>
@@ -787,8 +740,6 @@
             </w:r>
             <w:r>
               <w:rPr>
-                <w:b w:val="0"/>
-                <w:bCs w:val="0"/>
                 <w:noProof/>
                 <w:webHidden/>
               </w:rPr>
@@ -796,8 +747,6 @@
             </w:r>
             <w:r>
               <w:rPr>
-                <w:b w:val="0"/>
-                <w:bCs w:val="0"/>
                 <w:noProof/>
                 <w:webHidden/>
               </w:rPr>
@@ -822,20 +771,16 @@
               <w14:ligatures w14:val="standardContextual"/>
             </w:rPr>
           </w:pPr>
-          <w:hyperlink w:anchor="_Toc200908288" w:history="1">
+          <w:hyperlink w:anchor="_Toc201569510" w:history="1">
             <w:r>
               <w:rPr>
                 <w:rStyle w:val="Collegamentoipertestuale"/>
-                <w:b w:val="0"/>
-                <w:bCs w:val="0"/>
-                <w:noProof/>
-              </w:rPr>
-              <w:t>UC1: Gestisci acquisto biglietto attività</w:t>
-            </w:r>
-            <w:r>
-              <w:rPr>
-                <w:b w:val="0"/>
-                <w:bCs w:val="0"/>
+                <w:noProof/>
+              </w:rPr>
+              <w:t>UC1: Gestisci acquisto biglietto sessione attività</w:t>
+            </w:r>
+            <w:r>
+              <w:rPr>
                 <w:noProof/>
                 <w:webHidden/>
               </w:rPr>
@@ -843,8 +788,6 @@
             </w:r>
             <w:r>
               <w:rPr>
-                <w:b w:val="0"/>
-                <w:bCs w:val="0"/>
                 <w:noProof/>
                 <w:webHidden/>
               </w:rPr>
@@ -852,25 +795,19 @@
             </w:r>
             <w:r>
               <w:rPr>
-                <w:b w:val="0"/>
-                <w:bCs w:val="0"/>
                 <w:noProof/>
                 <w:webHidden/>
               </w:rPr>
-              <w:instrText xml:space="preserve"> PAGEREF _Toc200908288 \h </w:instrText>
-            </w:r>
-            <w:r>
-              <w:rPr>
-                <w:b w:val="0"/>
-                <w:bCs w:val="0"/>
+              <w:instrText xml:space="preserve"> PAGEREF _Toc201569510 \h </w:instrText>
+            </w:r>
+            <w:r>
+              <w:rPr>
                 <w:noProof/>
                 <w:webHidden/>
               </w:rPr>
             </w:r>
             <w:r>
               <w:rPr>
-                <w:b w:val="0"/>
-                <w:bCs w:val="0"/>
                 <w:noProof/>
                 <w:webHidden/>
               </w:rPr>
@@ -878,8 +815,6 @@
             </w:r>
             <w:r>
               <w:rPr>
-                <w:b w:val="0"/>
-                <w:bCs w:val="0"/>
                 <w:noProof/>
                 <w:webHidden/>
               </w:rPr>
@@ -887,8 +822,6 @@
             </w:r>
             <w:r>
               <w:rPr>
-                <w:b w:val="0"/>
-                <w:bCs w:val="0"/>
                 <w:noProof/>
                 <w:webHidden/>
               </w:rPr>
@@ -913,20 +846,16 @@
               <w14:ligatures w14:val="standardContextual"/>
             </w:rPr>
           </w:pPr>
-          <w:hyperlink w:anchor="_Toc200908289" w:history="1">
+          <w:hyperlink w:anchor="_Toc201569511" w:history="1">
             <w:r>
               <w:rPr>
                 <w:rStyle w:val="Collegamentoipertestuale"/>
-                <w:b w:val="0"/>
-                <w:bCs w:val="0"/>
                 <w:noProof/>
               </w:rPr>
               <w:t>UC3: Monitora capacità parco</w:t>
             </w:r>
             <w:r>
               <w:rPr>
-                <w:b w:val="0"/>
-                <w:bCs w:val="0"/>
                 <w:noProof/>
                 <w:webHidden/>
               </w:rPr>
@@ -934,8 +863,6 @@
             </w:r>
             <w:r>
               <w:rPr>
-                <w:b w:val="0"/>
-                <w:bCs w:val="0"/>
                 <w:noProof/>
                 <w:webHidden/>
               </w:rPr>
@@ -943,25 +870,19 @@
             </w:r>
             <w:r>
               <w:rPr>
-                <w:b w:val="0"/>
-                <w:bCs w:val="0"/>
                 <w:noProof/>
                 <w:webHidden/>
               </w:rPr>
-              <w:instrText xml:space="preserve"> PAGEREF _Toc200908289 \h </w:instrText>
-            </w:r>
-            <w:r>
-              <w:rPr>
-                <w:b w:val="0"/>
-                <w:bCs w:val="0"/>
+              <w:instrText xml:space="preserve"> PAGEREF _Toc201569511 \h </w:instrText>
+            </w:r>
+            <w:r>
+              <w:rPr>
                 <w:noProof/>
                 <w:webHidden/>
               </w:rPr>
             </w:r>
             <w:r>
               <w:rPr>
-                <w:b w:val="0"/>
-                <w:bCs w:val="0"/>
                 <w:noProof/>
                 <w:webHidden/>
               </w:rPr>
@@ -969,8 +890,6 @@
             </w:r>
             <w:r>
               <w:rPr>
-                <w:b w:val="0"/>
-                <w:bCs w:val="0"/>
                 <w:noProof/>
                 <w:webHidden/>
               </w:rPr>
@@ -978,8 +897,6 @@
             </w:r>
             <w:r>
               <w:rPr>
-                <w:b w:val="0"/>
-                <w:bCs w:val="0"/>
                 <w:noProof/>
                 <w:webHidden/>
               </w:rPr>
@@ -1004,20 +921,16 @@
               <w14:ligatures w14:val="standardContextual"/>
             </w:rPr>
           </w:pPr>
-          <w:hyperlink w:anchor="_Toc200908290" w:history="1">
+          <w:hyperlink w:anchor="_Toc201569512" w:history="1">
             <w:r>
               <w:rPr>
                 <w:rStyle w:val="Collegamentoipertestuale"/>
-                <w:b w:val="0"/>
-                <w:bCs w:val="0"/>
-                <w:noProof/>
-              </w:rPr>
-              <w:t>UC5: Gestisci rimborso</w:t>
-            </w:r>
-            <w:r>
-              <w:rPr>
-                <w:b w:val="0"/>
-                <w:bCs w:val="0"/>
+                <w:noProof/>
+              </w:rPr>
+              <w:t>UC5: Gestisci rimborso biglietto sessione attività</w:t>
+            </w:r>
+            <w:r>
+              <w:rPr>
                 <w:noProof/>
                 <w:webHidden/>
               </w:rPr>
@@ -1025,8 +938,6 @@
             </w:r>
             <w:r>
               <w:rPr>
-                <w:b w:val="0"/>
-                <w:bCs w:val="0"/>
                 <w:noProof/>
                 <w:webHidden/>
               </w:rPr>
@@ -1034,25 +945,19 @@
             </w:r>
             <w:r>
               <w:rPr>
-                <w:b w:val="0"/>
-                <w:bCs w:val="0"/>
                 <w:noProof/>
                 <w:webHidden/>
               </w:rPr>
-              <w:instrText xml:space="preserve"> PAGEREF _Toc200908290 \h </w:instrText>
-            </w:r>
-            <w:r>
-              <w:rPr>
-                <w:b w:val="0"/>
-                <w:bCs w:val="0"/>
+              <w:instrText xml:space="preserve"> PAGEREF _Toc201569512 \h </w:instrText>
+            </w:r>
+            <w:r>
+              <w:rPr>
                 <w:noProof/>
                 <w:webHidden/>
               </w:rPr>
             </w:r>
             <w:r>
               <w:rPr>
-                <w:b w:val="0"/>
-                <w:bCs w:val="0"/>
                 <w:noProof/>
                 <w:webHidden/>
               </w:rPr>
@@ -1060,8 +965,6 @@
             </w:r>
             <w:r>
               <w:rPr>
-                <w:b w:val="0"/>
-                <w:bCs w:val="0"/>
                 <w:noProof/>
                 <w:webHidden/>
               </w:rPr>
@@ -1069,8 +972,6 @@
             </w:r>
             <w:r>
               <w:rPr>
-                <w:b w:val="0"/>
-                <w:bCs w:val="0"/>
                 <w:noProof/>
                 <w:webHidden/>
               </w:rPr>
@@ -1095,20 +996,16 @@
               <w14:ligatures w14:val="standardContextual"/>
             </w:rPr>
           </w:pPr>
-          <w:hyperlink w:anchor="_Toc200908291" w:history="1">
+          <w:hyperlink w:anchor="_Toc201569513" w:history="1">
             <w:r>
               <w:rPr>
                 <w:rStyle w:val="Collegamentoipertestuale"/>
-                <w:b w:val="0"/>
-                <w:bCs w:val="0"/>
                 <w:noProof/>
               </w:rPr>
               <w:t>UC6: Elimina sessione attività</w:t>
             </w:r>
             <w:r>
               <w:rPr>
-                <w:b w:val="0"/>
-                <w:bCs w:val="0"/>
                 <w:noProof/>
                 <w:webHidden/>
               </w:rPr>
@@ -1116,8 +1013,6 @@
             </w:r>
             <w:r>
               <w:rPr>
-                <w:b w:val="0"/>
-                <w:bCs w:val="0"/>
                 <w:noProof/>
                 <w:webHidden/>
               </w:rPr>
@@ -1125,25 +1020,19 @@
             </w:r>
             <w:r>
               <w:rPr>
-                <w:b w:val="0"/>
-                <w:bCs w:val="0"/>
                 <w:noProof/>
                 <w:webHidden/>
               </w:rPr>
-              <w:instrText xml:space="preserve"> PAGEREF _Toc200908291 \h </w:instrText>
-            </w:r>
-            <w:r>
-              <w:rPr>
-                <w:b w:val="0"/>
-                <w:bCs w:val="0"/>
+              <w:instrText xml:space="preserve"> PAGEREF _Toc201569513 \h </w:instrText>
+            </w:r>
+            <w:r>
+              <w:rPr>
                 <w:noProof/>
                 <w:webHidden/>
               </w:rPr>
             </w:r>
             <w:r>
               <w:rPr>
-                <w:b w:val="0"/>
-                <w:bCs w:val="0"/>
                 <w:noProof/>
                 <w:webHidden/>
               </w:rPr>
@@ -1151,8 +1040,6 @@
             </w:r>
             <w:r>
               <w:rPr>
-                <w:b w:val="0"/>
-                <w:bCs w:val="0"/>
                 <w:noProof/>
                 <w:webHidden/>
               </w:rPr>
@@ -1160,8 +1047,6 @@
             </w:r>
             <w:r>
               <w:rPr>
-                <w:b w:val="0"/>
-                <w:bCs w:val="0"/>
                 <w:noProof/>
                 <w:webHidden/>
               </w:rPr>
@@ -1186,20 +1071,16 @@
               <w14:ligatures w14:val="standardContextual"/>
             </w:rPr>
           </w:pPr>
-          <w:hyperlink w:anchor="_Toc200908292" w:history="1">
+          <w:hyperlink w:anchor="_Toc201569514" w:history="1">
             <w:r>
               <w:rPr>
                 <w:rStyle w:val="Collegamentoipertestuale"/>
-                <w:b w:val="0"/>
-                <w:bCs w:val="0"/>
                 <w:noProof/>
               </w:rPr>
               <w:t>UC8: Inserisci sessione attività</w:t>
             </w:r>
             <w:r>
               <w:rPr>
-                <w:b w:val="0"/>
-                <w:bCs w:val="0"/>
                 <w:noProof/>
                 <w:webHidden/>
               </w:rPr>
@@ -1207,8 +1088,6 @@
             </w:r>
             <w:r>
               <w:rPr>
-                <w:b w:val="0"/>
-                <w:bCs w:val="0"/>
                 <w:noProof/>
                 <w:webHidden/>
               </w:rPr>
@@ -1216,25 +1095,19 @@
             </w:r>
             <w:r>
               <w:rPr>
-                <w:b w:val="0"/>
-                <w:bCs w:val="0"/>
                 <w:noProof/>
                 <w:webHidden/>
               </w:rPr>
-              <w:instrText xml:space="preserve"> PAGEREF _Toc200908292 \h </w:instrText>
-            </w:r>
-            <w:r>
-              <w:rPr>
-                <w:b w:val="0"/>
-                <w:bCs w:val="0"/>
+              <w:instrText xml:space="preserve"> PAGEREF _Toc201569514 \h </w:instrText>
+            </w:r>
+            <w:r>
+              <w:rPr>
                 <w:noProof/>
                 <w:webHidden/>
               </w:rPr>
             </w:r>
             <w:r>
               <w:rPr>
-                <w:b w:val="0"/>
-                <w:bCs w:val="0"/>
                 <w:noProof/>
                 <w:webHidden/>
               </w:rPr>
@@ -1242,8 +1115,6 @@
             </w:r>
             <w:r>
               <w:rPr>
-                <w:b w:val="0"/>
-                <w:bCs w:val="0"/>
                 <w:noProof/>
                 <w:webHidden/>
               </w:rPr>
@@ -1251,8 +1122,6 @@
             </w:r>
             <w:r>
               <w:rPr>
-                <w:b w:val="0"/>
-                <w:bCs w:val="0"/>
                 <w:noProof/>
                 <w:webHidden/>
               </w:rPr>
@@ -1277,20 +1146,16 @@
               <w14:ligatures w14:val="standardContextual"/>
             </w:rPr>
           </w:pPr>
-          <w:hyperlink w:anchor="_Toc200908293" w:history="1">
+          <w:hyperlink w:anchor="_Toc201569515" w:history="1">
             <w:r>
               <w:rPr>
                 <w:rStyle w:val="Collegamentoipertestuale"/>
-                <w:b w:val="0"/>
-                <w:bCs w:val="0"/>
                 <w:noProof/>
               </w:rPr>
               <w:t>UC10: Gestisci acquisto biglietto ingresso</w:t>
             </w:r>
             <w:r>
               <w:rPr>
-                <w:b w:val="0"/>
-                <w:bCs w:val="0"/>
                 <w:noProof/>
                 <w:webHidden/>
               </w:rPr>
@@ -1298,8 +1163,6 @@
             </w:r>
             <w:r>
               <w:rPr>
-                <w:b w:val="0"/>
-                <w:bCs w:val="0"/>
                 <w:noProof/>
                 <w:webHidden/>
               </w:rPr>
@@ -1307,25 +1170,19 @@
             </w:r>
             <w:r>
               <w:rPr>
-                <w:b w:val="0"/>
-                <w:bCs w:val="0"/>
                 <w:noProof/>
                 <w:webHidden/>
               </w:rPr>
-              <w:instrText xml:space="preserve"> PAGEREF _Toc200908293 \h </w:instrText>
-            </w:r>
-            <w:r>
-              <w:rPr>
-                <w:b w:val="0"/>
-                <w:bCs w:val="0"/>
+              <w:instrText xml:space="preserve"> PAGEREF _Toc201569515 \h </w:instrText>
+            </w:r>
+            <w:r>
+              <w:rPr>
                 <w:noProof/>
                 <w:webHidden/>
               </w:rPr>
             </w:r>
             <w:r>
               <w:rPr>
-                <w:b w:val="0"/>
-                <w:bCs w:val="0"/>
                 <w:noProof/>
                 <w:webHidden/>
               </w:rPr>
@@ -1333,8 +1190,6 @@
             </w:r>
             <w:r>
               <w:rPr>
-                <w:b w:val="0"/>
-                <w:bCs w:val="0"/>
                 <w:noProof/>
                 <w:webHidden/>
               </w:rPr>
@@ -1342,8 +1197,6 @@
             </w:r>
             <w:r>
               <w:rPr>
-                <w:b w:val="0"/>
-                <w:bCs w:val="0"/>
                 <w:noProof/>
                 <w:webHidden/>
               </w:rPr>
@@ -1392,12 +1245,12 @@
       <w:pPr>
         <w:pStyle w:val="Titolo1"/>
       </w:pPr>
-      <w:bookmarkStart w:id="1" w:name="_Toc200908280"/>
+      <w:bookmarkStart w:id="2" w:name="_Toc201569502"/>
       <w:r>
         <w:lastRenderedPageBreak/>
         <w:t>1 Cronologia revisioni</w:t>
       </w:r>
-      <w:bookmarkEnd w:id="1"/>
+      <w:bookmarkEnd w:id="2"/>
     </w:p>
     <w:tbl>
       <w:tblPr>
@@ -1614,11 +1467,11 @@
       <w:pPr>
         <w:pStyle w:val="Titolo1"/>
       </w:pPr>
-      <w:bookmarkStart w:id="2" w:name="_Toc200908281"/>
+      <w:bookmarkStart w:id="3" w:name="_Toc201569503"/>
       <w:r>
         <w:t>2 Requisiti</w:t>
       </w:r>
-      <w:bookmarkEnd w:id="2"/>
+      <w:bookmarkEnd w:id="3"/>
     </w:p>
     <w:p>
       <w:pPr>
@@ -1703,11 +1556,11 @@
       <w:pPr>
         <w:pStyle w:val="Titolo1"/>
       </w:pPr>
-      <w:bookmarkStart w:id="3" w:name="_Toc200908282"/>
+      <w:bookmarkStart w:id="4" w:name="_Toc201569504"/>
       <w:r>
         <w:t>3 Obiettivi e Casi d’Uso</w:t>
       </w:r>
-      <w:bookmarkEnd w:id="3"/>
+      <w:bookmarkEnd w:id="4"/>
     </w:p>
     <w:p>
       <w:pPr>
@@ -1721,13 +1574,6 @@
         </w:rPr>
         <w:t>Di seguito, vengono riportati gli attori principali e i loro obiettivi all’interno del sistema:</w:t>
       </w:r>
-    </w:p>
-    <w:p>
-      <w:pPr>
-        <w:rPr>
-          <w:rFonts w:asciiTheme="minorHAnsi" w:hAnsiTheme="minorHAnsi"/>
-        </w:rPr>
-      </w:pPr>
     </w:p>
     <w:tbl>
       <w:tblPr>
@@ -1737,8 +1583,8 @@
       </w:tblPr>
       <w:tblGrid>
         <w:gridCol w:w="1833"/>
-        <w:gridCol w:w="4571"/>
-        <w:gridCol w:w="3224"/>
+        <w:gridCol w:w="4510"/>
+        <w:gridCol w:w="3285"/>
       </w:tblGrid>
       <w:tr>
         <w:tc>
@@ -1832,7 +1678,19 @@
               <w:rPr>
                 <w:rFonts w:asciiTheme="minorHAnsi" w:hAnsiTheme="minorHAnsi"/>
               </w:rPr>
-              <w:t>Gestire la vendita di un biglietto relativo a un’attività</w:t>
+              <w:t>Gestire la vendita di un biglietto relativo a un</w:t>
+            </w:r>
+            <w:r>
+              <w:rPr>
+                <w:rFonts w:asciiTheme="minorHAnsi" w:hAnsiTheme="minorHAnsi"/>
+              </w:rPr>
+              <w:t>a sessione d’</w:t>
+            </w:r>
+            <w:r>
+              <w:rPr>
+                <w:rFonts w:asciiTheme="minorHAnsi" w:hAnsiTheme="minorHAnsi"/>
+              </w:rPr>
+              <w:t>attività</w:t>
             </w:r>
           </w:p>
         </w:tc>
@@ -1850,7 +1708,13 @@
               <w:rPr>
                 <w:rFonts w:asciiTheme="minorHAnsi" w:hAnsiTheme="minorHAnsi"/>
               </w:rPr>
-              <w:t>UC1: Gestisci acquisto biglietto attività</w:t>
+              <w:t>UC1: Gestisci acquisto biglietto sessione</w:t>
+            </w:r>
+            <w:r>
+              <w:rPr>
+                <w:rFonts w:asciiTheme="minorHAnsi" w:hAnsiTheme="minorHAnsi"/>
+              </w:rPr>
+              <w:t xml:space="preserve"> attività</w:t>
             </w:r>
           </w:p>
         </w:tc>
@@ -1888,13 +1752,7 @@
               <w:rPr>
                 <w:rFonts w:asciiTheme="minorHAnsi" w:hAnsiTheme="minorHAnsi"/>
               </w:rPr>
-              <w:t>Gestire l’inserimento di una nuova attività</w:t>
-            </w:r>
-            <w:r>
-              <w:rPr>
-                <w:rFonts w:asciiTheme="minorHAnsi" w:hAnsiTheme="minorHAnsi"/>
-              </w:rPr>
-              <w:t xml:space="preserve"> con le relative sessioni</w:t>
+              <w:t>Gestire l’inserimento di una nuova attività con le relative sessioni</w:t>
             </w:r>
           </w:p>
         </w:tc>
@@ -2074,19 +1932,19 @@
               <w:rPr>
                 <w:rFonts w:asciiTheme="minorHAnsi" w:hAnsiTheme="minorHAnsi"/>
               </w:rPr>
-              <w:t xml:space="preserve">Gestione </w:t>
-            </w:r>
-            <w:r>
-              <w:rPr>
-                <w:rFonts w:asciiTheme="minorHAnsi" w:hAnsiTheme="minorHAnsi"/>
-              </w:rPr>
-              <w:t>del rimborso di un biglietto</w:t>
-            </w:r>
-            <w:r>
-              <w:rPr>
-                <w:rFonts w:asciiTheme="minorHAnsi" w:hAnsiTheme="minorHAnsi"/>
-              </w:rPr>
-              <w:t xml:space="preserve"> relativo a un’attività</w:t>
+              <w:t>Gestione del rimborso di un biglietto relativo a un</w:t>
+            </w:r>
+            <w:r>
+              <w:rPr>
+                <w:rFonts w:asciiTheme="minorHAnsi" w:hAnsiTheme="minorHAnsi"/>
+              </w:rPr>
+              <w:t>a sessione d’</w:t>
+            </w:r>
+            <w:r>
+              <w:rPr>
+                <w:rFonts w:asciiTheme="minorHAnsi" w:hAnsiTheme="minorHAnsi"/>
+              </w:rPr>
+              <w:t>attività</w:t>
             </w:r>
           </w:p>
         </w:tc>
@@ -2104,13 +1962,13 @@
               <w:rPr>
                 <w:rFonts w:asciiTheme="minorHAnsi" w:hAnsiTheme="minorHAnsi"/>
               </w:rPr>
-              <w:t xml:space="preserve">UC5: </w:t>
-            </w:r>
-            <w:r>
-              <w:rPr>
-                <w:rFonts w:asciiTheme="minorHAnsi" w:hAnsiTheme="minorHAnsi"/>
-              </w:rPr>
-              <w:t>Gestisci rimborso</w:t>
+              <w:t>UC5: Gestisci rimborso</w:t>
+            </w:r>
+            <w:r>
+              <w:rPr>
+                <w:rFonts w:asciiTheme="minorHAnsi" w:hAnsiTheme="minorHAnsi"/>
+              </w:rPr>
+              <w:t xml:space="preserve"> biglietto sessione attività</w:t>
             </w:r>
           </w:p>
         </w:tc>
@@ -2148,19 +2006,7 @@
               <w:rPr>
                 <w:rFonts w:asciiTheme="minorHAnsi" w:hAnsiTheme="minorHAnsi"/>
               </w:rPr>
-              <w:t>Eliminare un</w:t>
-            </w:r>
-            <w:r>
-              <w:rPr>
-                <w:rFonts w:asciiTheme="minorHAnsi" w:hAnsiTheme="minorHAnsi"/>
-              </w:rPr>
-              <w:t xml:space="preserve">a sessione d’attività </w:t>
-            </w:r>
-            <w:r>
-              <w:rPr>
-                <w:rFonts w:asciiTheme="minorHAnsi" w:hAnsiTheme="minorHAnsi"/>
-              </w:rPr>
-              <w:t>dal calendario</w:t>
+              <w:t>Eliminare una sessione d’attività dal calendario</w:t>
             </w:r>
           </w:p>
         </w:tc>
@@ -2178,13 +2024,7 @@
               <w:rPr>
                 <w:rFonts w:asciiTheme="minorHAnsi" w:hAnsiTheme="minorHAnsi"/>
               </w:rPr>
-              <w:t xml:space="preserve">UC6: Elimina </w:t>
-            </w:r>
-            <w:r>
-              <w:rPr>
-                <w:rFonts w:asciiTheme="minorHAnsi" w:hAnsiTheme="minorHAnsi"/>
-              </w:rPr>
-              <w:t>sessione attività</w:t>
+              <w:t>UC6: Elimina sessione attività</w:t>
             </w:r>
           </w:p>
         </w:tc>
@@ -2260,6 +2100,62 @@
               <w:rPr>
                 <w:rFonts w:asciiTheme="minorHAnsi" w:hAnsiTheme="minorHAnsi"/>
               </w:rPr>
+              <w:t>Amministratore</w:t>
+            </w:r>
+          </w:p>
+        </w:tc>
+        <w:tc>
+          <w:tcPr>
+            <w:tcW w:w="0" w:type="auto"/>
+          </w:tcPr>
+          <w:p>
+            <w:pPr>
+              <w:rPr>
+                <w:rFonts w:asciiTheme="minorHAnsi" w:hAnsiTheme="minorHAnsi"/>
+              </w:rPr>
+            </w:pPr>
+            <w:r>
+              <w:rPr>
+                <w:rFonts w:asciiTheme="minorHAnsi" w:hAnsiTheme="minorHAnsi"/>
+              </w:rPr>
+              <w:t>Aggiungere una sessione a un tipo di attività già esistente</w:t>
+            </w:r>
+          </w:p>
+        </w:tc>
+        <w:tc>
+          <w:tcPr>
+            <w:tcW w:w="0" w:type="auto"/>
+          </w:tcPr>
+          <w:p>
+            <w:pPr>
+              <w:rPr>
+                <w:rFonts w:asciiTheme="minorHAnsi" w:hAnsiTheme="minorHAnsi"/>
+              </w:rPr>
+            </w:pPr>
+            <w:r>
+              <w:rPr>
+                <w:rFonts w:asciiTheme="minorHAnsi" w:hAnsiTheme="minorHAnsi"/>
+              </w:rPr>
+              <w:t>UC8: Inserisci sessione attività</w:t>
+            </w:r>
+          </w:p>
+        </w:tc>
+      </w:tr>
+      <w:tr>
+        <w:tc>
+          <w:tcPr>
+            <w:tcW w:w="0" w:type="auto"/>
+          </w:tcPr>
+          <w:p>
+            <w:pPr>
+              <w:rPr>
+                <w:rFonts w:asciiTheme="minorHAnsi" w:hAnsiTheme="minorHAnsi"/>
+              </w:rPr>
+            </w:pPr>
+            <w:r>
+              <w:rPr>
+                <w:rFonts w:asciiTheme="minorHAnsi" w:hAnsiTheme="minorHAnsi"/>
+              </w:rPr>
               <w:lastRenderedPageBreak/>
               <w:t>Amministratore</w:t>
             </w:r>
@@ -2279,7 +2175,7 @@
               <w:rPr>
                 <w:rFonts w:asciiTheme="minorHAnsi" w:hAnsiTheme="minorHAnsi"/>
               </w:rPr>
-              <w:t>Aggiungere una sessione a un tipo di attività già esistente</w:t>
+              <w:t>Assegnare una guida a una sessione di attività</w:t>
             </w:r>
           </w:p>
         </w:tc>
@@ -2297,7 +2193,7 @@
               <w:rPr>
                 <w:rFonts w:asciiTheme="minorHAnsi" w:hAnsiTheme="minorHAnsi"/>
               </w:rPr>
-              <w:t>UC8: Inserisci sessione attività</w:t>
+              <w:t>UC9: Assegna guida</w:t>
             </w:r>
           </w:p>
         </w:tc>
@@ -2317,7 +2213,7 @@
               <w:rPr>
                 <w:rFonts w:asciiTheme="minorHAnsi" w:hAnsiTheme="minorHAnsi"/>
               </w:rPr>
-              <w:t>Amministratore</w:t>
+              <w:t>Cassiere</w:t>
             </w:r>
           </w:p>
         </w:tc>
@@ -2335,13 +2231,7 @@
               <w:rPr>
                 <w:rFonts w:asciiTheme="minorHAnsi" w:hAnsiTheme="minorHAnsi"/>
               </w:rPr>
-              <w:t xml:space="preserve">Assegnare una guida a </w:t>
-            </w:r>
-            <w:r>
-              <w:rPr>
-                <w:rFonts w:asciiTheme="minorHAnsi" w:hAnsiTheme="minorHAnsi"/>
-              </w:rPr>
-              <w:t>una sessione di attività</w:t>
+              <w:t>Gestire la vendita di un biglietto d’ingresso</w:t>
             </w:r>
           </w:p>
         </w:tc>
@@ -2359,63 +2249,7 @@
               <w:rPr>
                 <w:rFonts w:asciiTheme="minorHAnsi" w:hAnsiTheme="minorHAnsi"/>
               </w:rPr>
-              <w:t>UC9: Assegna guida</w:t>
-            </w:r>
-          </w:p>
-        </w:tc>
-      </w:tr>
-      <w:tr>
-        <w:tc>
-          <w:tcPr>
-            <w:tcW w:w="0" w:type="auto"/>
-          </w:tcPr>
-          <w:p>
-            <w:pPr>
-              <w:rPr>
-                <w:rFonts w:asciiTheme="minorHAnsi" w:hAnsiTheme="minorHAnsi"/>
-              </w:rPr>
-            </w:pPr>
-            <w:r>
-              <w:rPr>
-                <w:rFonts w:asciiTheme="minorHAnsi" w:hAnsiTheme="minorHAnsi"/>
-              </w:rPr>
-              <w:t>Cassiere</w:t>
-            </w:r>
-          </w:p>
-        </w:tc>
-        <w:tc>
-          <w:tcPr>
-            <w:tcW w:w="0" w:type="auto"/>
-          </w:tcPr>
-          <w:p>
-            <w:pPr>
-              <w:rPr>
-                <w:rFonts w:asciiTheme="minorHAnsi" w:hAnsiTheme="minorHAnsi"/>
-              </w:rPr>
-            </w:pPr>
-            <w:r>
-              <w:rPr>
-                <w:rFonts w:asciiTheme="minorHAnsi" w:hAnsiTheme="minorHAnsi"/>
-              </w:rPr>
-              <w:t>Gestire la vendita di un biglietto d’ingresso</w:t>
-            </w:r>
-          </w:p>
-        </w:tc>
-        <w:tc>
-          <w:tcPr>
-            <w:tcW w:w="0" w:type="auto"/>
-          </w:tcPr>
-          <w:p>
-            <w:pPr>
-              <w:rPr>
-                <w:rFonts w:asciiTheme="minorHAnsi" w:hAnsiTheme="minorHAnsi"/>
-              </w:rPr>
-            </w:pPr>
-            <w:r>
-              <w:rPr>
-                <w:rFonts w:asciiTheme="minorHAnsi" w:hAnsiTheme="minorHAnsi"/>
-              </w:rPr>
-              <w:t>UC10: Gestisci acquisto biglietto d’ingresso</w:t>
+              <w:t>UC10: Gestisci acquisto biglietto ingresso</w:t>
             </w:r>
           </w:p>
         </w:tc>
@@ -2432,11 +2266,11 @@
       <w:pPr>
         <w:pStyle w:val="Titolo1"/>
       </w:pPr>
-      <w:bookmarkStart w:id="4" w:name="_Toc200908283"/>
+      <w:bookmarkStart w:id="5" w:name="_Toc201569505"/>
       <w:r>
         <w:t>4 Casi d’Uso</w:t>
       </w:r>
-      <w:bookmarkEnd w:id="4"/>
+      <w:bookmarkEnd w:id="5"/>
     </w:p>
     <w:p>
       <w:pPr>
@@ -2517,947 +2351,9 @@
       <w:pPr>
         <w:pStyle w:val="Titolo2"/>
       </w:pPr>
-      <w:bookmarkStart w:id="5" w:name="_Toc200908284"/>
+      <w:bookmarkStart w:id="6" w:name="_Toc201569506"/>
       <w:r>
         <w:t>UC2: Inserisci nuova attività</w:t>
-      </w:r>
-      <w:bookmarkEnd w:id="5"/>
-    </w:p>
-    <w:tbl>
-      <w:tblPr>
-        <w:tblStyle w:val="Grigliatabellachiara"/>
-        <w:tblW w:w="9996" w:type="dxa"/>
-        <w:tblLook w:val="04A0" w:firstRow="1" w:lastRow="0" w:firstColumn="1" w:lastColumn="0" w:noHBand="0" w:noVBand="1"/>
-      </w:tblPr>
-      <w:tblGrid>
-        <w:gridCol w:w="3114"/>
-        <w:gridCol w:w="6882"/>
-      </w:tblGrid>
-      <w:tr>
-        <w:tc>
-          <w:tcPr>
-            <w:tcW w:w="3114" w:type="dxa"/>
-          </w:tcPr>
-          <w:p>
-            <w:pPr>
-              <w:rPr>
-                <w:rStyle w:val="Enfasigrassetto"/>
-                <w:rFonts w:asciiTheme="minorHAnsi" w:eastAsiaTheme="majorEastAsia" w:hAnsiTheme="minorHAnsi"/>
-                <w:color w:val="000000"/>
-              </w:rPr>
-            </w:pPr>
-            <w:r>
-              <w:rPr>
-                <w:rStyle w:val="Enfasigrassetto"/>
-                <w:rFonts w:asciiTheme="minorHAnsi" w:eastAsiaTheme="majorEastAsia" w:hAnsiTheme="minorHAnsi"/>
-                <w:color w:val="000000"/>
-              </w:rPr>
-              <w:t>Nome del caso d’uso</w:t>
-            </w:r>
-          </w:p>
-        </w:tc>
-        <w:tc>
-          <w:tcPr>
-            <w:tcW w:w="6882" w:type="dxa"/>
-          </w:tcPr>
-          <w:p>
-            <w:pPr>
-              <w:rPr>
-                <w:rFonts w:asciiTheme="minorHAnsi" w:hAnsiTheme="minorHAnsi"/>
-                <w:lang w:eastAsia="en-US"/>
-              </w:rPr>
-            </w:pPr>
-            <w:r>
-              <w:rPr>
-                <w:rFonts w:asciiTheme="minorHAnsi" w:hAnsiTheme="minorHAnsi"/>
-                <w:color w:val="000000"/>
-              </w:rPr>
-              <w:t>UC2: Inserisci nuova attività</w:t>
-            </w:r>
-          </w:p>
-        </w:tc>
-      </w:tr>
-      <w:tr>
-        <w:tc>
-          <w:tcPr>
-            <w:tcW w:w="3114" w:type="dxa"/>
-          </w:tcPr>
-          <w:p>
-            <w:pPr>
-              <w:rPr>
-                <w:rStyle w:val="Enfasigrassetto"/>
-                <w:rFonts w:asciiTheme="minorHAnsi" w:eastAsiaTheme="majorEastAsia" w:hAnsiTheme="minorHAnsi"/>
-                <w:color w:val="000000"/>
-              </w:rPr>
-            </w:pPr>
-            <w:r>
-              <w:rPr>
-                <w:rStyle w:val="Enfasigrassetto"/>
-                <w:rFonts w:asciiTheme="minorHAnsi" w:eastAsiaTheme="majorEastAsia" w:hAnsiTheme="minorHAnsi"/>
-                <w:color w:val="000000"/>
-              </w:rPr>
-              <w:t>Portata</w:t>
-            </w:r>
-          </w:p>
-        </w:tc>
-        <w:tc>
-          <w:tcPr>
-            <w:tcW w:w="6882" w:type="dxa"/>
-          </w:tcPr>
-          <w:p>
-            <w:pPr>
-              <w:rPr>
-                <w:rFonts w:asciiTheme="minorHAnsi" w:hAnsiTheme="minorHAnsi"/>
-                <w:lang w:eastAsia="en-US"/>
-              </w:rPr>
-            </w:pPr>
-            <w:r>
-              <w:rPr>
-                <w:rFonts w:asciiTheme="minorHAnsi" w:hAnsiTheme="minorHAnsi"/>
-                <w:color w:val="000000"/>
-              </w:rPr>
-              <w:t xml:space="preserve">Applicazione </w:t>
-            </w:r>
-            <w:r>
-              <w:rPr>
-                <w:rFonts w:asciiTheme="minorHAnsi" w:hAnsiTheme="minorHAnsi"/>
-                <w:color w:val="000000"/>
-              </w:rPr>
-              <w:t>Adventure Time</w:t>
-            </w:r>
-          </w:p>
-        </w:tc>
-      </w:tr>
-      <w:tr>
-        <w:tc>
-          <w:tcPr>
-            <w:tcW w:w="3114" w:type="dxa"/>
-          </w:tcPr>
-          <w:p>
-            <w:pPr>
-              <w:rPr>
-                <w:rStyle w:val="Enfasigrassetto"/>
-                <w:rFonts w:asciiTheme="minorHAnsi" w:eastAsiaTheme="majorEastAsia" w:hAnsiTheme="minorHAnsi"/>
-                <w:color w:val="000000"/>
-              </w:rPr>
-            </w:pPr>
-            <w:r>
-              <w:rPr>
-                <w:rStyle w:val="Enfasigrassetto"/>
-                <w:rFonts w:asciiTheme="minorHAnsi" w:eastAsiaTheme="majorEastAsia" w:hAnsiTheme="minorHAnsi"/>
-                <w:color w:val="000000"/>
-              </w:rPr>
-              <w:t>Livello</w:t>
-            </w:r>
-          </w:p>
-        </w:tc>
-        <w:tc>
-          <w:tcPr>
-            <w:tcW w:w="6882" w:type="dxa"/>
-          </w:tcPr>
-          <w:p>
-            <w:pPr>
-              <w:rPr>
-                <w:rFonts w:asciiTheme="minorHAnsi" w:hAnsiTheme="minorHAnsi"/>
-                <w:lang w:eastAsia="en-US"/>
-              </w:rPr>
-            </w:pPr>
-            <w:r>
-              <w:rPr>
-                <w:rFonts w:asciiTheme="minorHAnsi" w:hAnsiTheme="minorHAnsi"/>
-                <w:color w:val="000000"/>
-              </w:rPr>
-              <w:t>Obiettivo utente</w:t>
-            </w:r>
-          </w:p>
-        </w:tc>
-      </w:tr>
-      <w:tr>
-        <w:tc>
-          <w:tcPr>
-            <w:tcW w:w="3114" w:type="dxa"/>
-          </w:tcPr>
-          <w:p>
-            <w:pPr>
-              <w:rPr>
-                <w:rStyle w:val="Enfasigrassetto"/>
-                <w:rFonts w:asciiTheme="minorHAnsi" w:eastAsiaTheme="majorEastAsia" w:hAnsiTheme="minorHAnsi"/>
-                <w:color w:val="000000"/>
-              </w:rPr>
-            </w:pPr>
-            <w:r>
-              <w:rPr>
-                <w:rStyle w:val="Enfasigrassetto"/>
-                <w:rFonts w:asciiTheme="minorHAnsi" w:eastAsiaTheme="majorEastAsia" w:hAnsiTheme="minorHAnsi"/>
-                <w:color w:val="000000"/>
-              </w:rPr>
-              <w:t>Attore primario</w:t>
-            </w:r>
-          </w:p>
-        </w:tc>
-        <w:tc>
-          <w:tcPr>
-            <w:tcW w:w="6882" w:type="dxa"/>
-          </w:tcPr>
-          <w:p>
-            <w:pPr>
-              <w:rPr>
-                <w:rFonts w:asciiTheme="minorHAnsi" w:hAnsiTheme="minorHAnsi"/>
-                <w:lang w:eastAsia="en-US"/>
-              </w:rPr>
-            </w:pPr>
-            <w:r>
-              <w:rPr>
-                <w:rFonts w:asciiTheme="minorHAnsi" w:hAnsiTheme="minorHAnsi"/>
-                <w:color w:val="000000"/>
-              </w:rPr>
-              <w:t>Amministratore</w:t>
-            </w:r>
-          </w:p>
-        </w:tc>
-      </w:tr>
-      <w:tr>
-        <w:tc>
-          <w:tcPr>
-            <w:tcW w:w="3114" w:type="dxa"/>
-          </w:tcPr>
-          <w:p>
-            <w:pPr>
-              <w:rPr>
-                <w:rStyle w:val="Enfasigrassetto"/>
-                <w:rFonts w:asciiTheme="minorHAnsi" w:eastAsiaTheme="majorEastAsia" w:hAnsiTheme="minorHAnsi"/>
-                <w:color w:val="000000"/>
-              </w:rPr>
-            </w:pPr>
-            <w:r>
-              <w:rPr>
-                <w:rStyle w:val="Enfasigrassetto"/>
-                <w:rFonts w:asciiTheme="minorHAnsi" w:eastAsiaTheme="majorEastAsia" w:hAnsiTheme="minorHAnsi"/>
-                <w:color w:val="000000"/>
-              </w:rPr>
-              <w:t>Parti interessate e interessi</w:t>
-            </w:r>
-          </w:p>
-        </w:tc>
-        <w:tc>
-          <w:tcPr>
-            <w:tcW w:w="6882" w:type="dxa"/>
-          </w:tcPr>
-          <w:p>
-            <w:pPr>
-              <w:rPr>
-                <w:rFonts w:asciiTheme="minorHAnsi" w:hAnsiTheme="minorHAnsi"/>
-                <w:lang w:eastAsia="en-US"/>
-              </w:rPr>
-            </w:pPr>
-            <w:r>
-              <w:rPr>
-                <w:rFonts w:asciiTheme="minorHAnsi" w:hAnsiTheme="minorHAnsi"/>
-                <w:color w:val="000000"/>
-              </w:rPr>
-              <w:t>-</w:t>
-            </w:r>
-            <w:r>
-              <w:rPr>
-                <w:rStyle w:val="apple-converted-space"/>
-                <w:rFonts w:asciiTheme="minorHAnsi" w:eastAsiaTheme="majorEastAsia" w:hAnsiTheme="minorHAnsi"/>
-                <w:color w:val="000000"/>
-              </w:rPr>
-              <w:t> </w:t>
-            </w:r>
-            <w:r>
-              <w:rPr>
-                <w:rStyle w:val="Enfasigrassetto"/>
-                <w:rFonts w:asciiTheme="minorHAnsi" w:eastAsiaTheme="majorEastAsia" w:hAnsiTheme="minorHAnsi"/>
-                <w:b w:val="0"/>
-                <w:bCs w:val="0"/>
-                <w:color w:val="000000"/>
-              </w:rPr>
-              <w:t>Amministratore:</w:t>
-            </w:r>
-            <w:r>
-              <w:rPr>
-                <w:rStyle w:val="apple-converted-space"/>
-                <w:rFonts w:asciiTheme="minorHAnsi" w:eastAsiaTheme="majorEastAsia" w:hAnsiTheme="minorHAnsi"/>
-                <w:color w:val="000000"/>
-              </w:rPr>
-              <w:t> </w:t>
-            </w:r>
-            <w:r>
-              <w:rPr>
-                <w:rFonts w:asciiTheme="minorHAnsi" w:hAnsiTheme="minorHAnsi"/>
-                <w:color w:val="000000"/>
-              </w:rPr>
-              <w:t xml:space="preserve">vuole gestire l’inserimento di nuove attività nel sistema con le relative </w:t>
-            </w:r>
-            <w:r>
-              <w:rPr>
-                <w:rFonts w:asciiTheme="minorHAnsi" w:hAnsiTheme="minorHAnsi"/>
-                <w:color w:val="000000"/>
-              </w:rPr>
-              <w:t>sessioni.</w:t>
-            </w:r>
-          </w:p>
-        </w:tc>
-      </w:tr>
-      <w:tr>
-        <w:tc>
-          <w:tcPr>
-            <w:tcW w:w="3114" w:type="dxa"/>
-          </w:tcPr>
-          <w:p>
-            <w:pPr>
-              <w:rPr>
-                <w:rStyle w:val="Enfasigrassetto"/>
-                <w:rFonts w:asciiTheme="minorHAnsi" w:eastAsiaTheme="majorEastAsia" w:hAnsiTheme="minorHAnsi"/>
-                <w:color w:val="000000"/>
-              </w:rPr>
-            </w:pPr>
-            <w:r>
-              <w:rPr>
-                <w:rStyle w:val="Enfasigrassetto"/>
-                <w:rFonts w:asciiTheme="minorHAnsi" w:eastAsiaTheme="majorEastAsia" w:hAnsiTheme="minorHAnsi"/>
-                <w:color w:val="000000"/>
-              </w:rPr>
-              <w:t>Pre-condizioni</w:t>
-            </w:r>
-          </w:p>
-        </w:tc>
-        <w:tc>
-          <w:tcPr>
-            <w:tcW w:w="6882" w:type="dxa"/>
-          </w:tcPr>
-          <w:p>
-            <w:pPr>
-              <w:rPr>
-                <w:rFonts w:asciiTheme="minorHAnsi" w:hAnsiTheme="minorHAnsi"/>
-                <w:lang w:eastAsia="en-US"/>
-              </w:rPr>
-            </w:pPr>
-            <w:r>
-              <w:rPr>
-                <w:rFonts w:asciiTheme="minorHAnsi" w:hAnsiTheme="minorHAnsi"/>
-                <w:color w:val="000000"/>
-              </w:rPr>
-              <w:t>L’amministratore dispone delle autorizzazioni e certificazioni che garantiscano la sicurezza e la conformità alle normative.</w:t>
-            </w:r>
-          </w:p>
-        </w:tc>
-      </w:tr>
-      <w:tr>
-        <w:tc>
-          <w:tcPr>
-            <w:tcW w:w="3114" w:type="dxa"/>
-          </w:tcPr>
-          <w:p>
-            <w:pPr>
-              <w:rPr>
-                <w:rStyle w:val="Enfasigrassetto"/>
-                <w:rFonts w:asciiTheme="minorHAnsi" w:eastAsiaTheme="majorEastAsia" w:hAnsiTheme="minorHAnsi"/>
-                <w:color w:val="000000"/>
-              </w:rPr>
-            </w:pPr>
-            <w:r>
-              <w:rPr>
-                <w:rStyle w:val="Enfasigrassetto"/>
-                <w:rFonts w:asciiTheme="minorHAnsi" w:eastAsiaTheme="majorEastAsia" w:hAnsiTheme="minorHAnsi"/>
-                <w:color w:val="000000"/>
-              </w:rPr>
-              <w:t>Garanzia di successo</w:t>
-            </w:r>
-          </w:p>
-        </w:tc>
-        <w:tc>
-          <w:tcPr>
-            <w:tcW w:w="6882" w:type="dxa"/>
-          </w:tcPr>
-          <w:p>
-            <w:pPr>
-              <w:rPr>
-                <w:rFonts w:asciiTheme="minorHAnsi" w:hAnsiTheme="minorHAnsi"/>
-                <w:lang w:eastAsia="en-US"/>
-              </w:rPr>
-            </w:pPr>
-            <w:r>
-              <w:rPr>
-                <w:rFonts w:asciiTheme="minorHAnsi" w:hAnsiTheme="minorHAnsi"/>
-                <w:color w:val="000000"/>
-              </w:rPr>
-              <w:t>L’attività e le relative informazioni sono registrate correttamente nel sistema.</w:t>
-            </w:r>
-          </w:p>
-        </w:tc>
-      </w:tr>
-      <w:tr>
-        <w:tc>
-          <w:tcPr>
-            <w:tcW w:w="3114" w:type="dxa"/>
-          </w:tcPr>
-          <w:p>
-            <w:pPr>
-              <w:rPr>
-                <w:rStyle w:val="Enfasigrassetto"/>
-                <w:rFonts w:asciiTheme="minorHAnsi" w:eastAsiaTheme="majorEastAsia" w:hAnsiTheme="minorHAnsi"/>
-                <w:color w:val="000000"/>
-              </w:rPr>
-            </w:pPr>
-            <w:r>
-              <w:rPr>
-                <w:rStyle w:val="Enfasigrassetto"/>
-                <w:rFonts w:asciiTheme="minorHAnsi" w:eastAsiaTheme="majorEastAsia" w:hAnsiTheme="minorHAnsi"/>
-                <w:color w:val="000000"/>
-              </w:rPr>
-              <w:t>Scenario principale di successo</w:t>
-            </w:r>
-          </w:p>
-        </w:tc>
-        <w:tc>
-          <w:tcPr>
-            <w:tcW w:w="6882" w:type="dxa"/>
-          </w:tcPr>
-          <w:p>
-            <w:pPr>
-              <w:rPr>
-                <w:rFonts w:asciiTheme="minorHAnsi" w:hAnsiTheme="minorHAnsi"/>
-                <w:color w:val="000000"/>
-              </w:rPr>
-            </w:pPr>
-            <w:r>
-              <w:rPr>
-                <w:rFonts w:asciiTheme="minorHAnsi" w:hAnsiTheme="minorHAnsi"/>
-                <w:color w:val="000000"/>
-              </w:rPr>
-              <w:t>1.</w:t>
-            </w:r>
-            <w:r>
-              <w:rPr>
-                <w:rFonts w:asciiTheme="minorHAnsi" w:hAnsiTheme="minorHAnsi"/>
-                <w:color w:val="000000"/>
-              </w:rPr>
-              <w:t xml:space="preserve"> </w:t>
-            </w:r>
-            <w:r>
-              <w:rPr>
-                <w:rFonts w:asciiTheme="minorHAnsi" w:hAnsiTheme="minorHAnsi"/>
-                <w:color w:val="000000"/>
-              </w:rPr>
-              <w:t xml:space="preserve">L’amministratore vuole inserire una nuova attività con </w:t>
-            </w:r>
-            <w:r>
-              <w:rPr>
-                <w:rFonts w:asciiTheme="minorHAnsi" w:hAnsiTheme="minorHAnsi"/>
-                <w:color w:val="000000"/>
-              </w:rPr>
-              <w:t>le relative sessioni orarie.</w:t>
-            </w:r>
-            <w:r>
-              <w:rPr>
-                <w:rFonts w:asciiTheme="minorHAnsi" w:hAnsiTheme="minorHAnsi"/>
-                <w:color w:val="000000"/>
-              </w:rPr>
-              <w:br/>
-              <w:t>2. Seleziona l’opzione “Inserisci nuova attività”.</w:t>
-            </w:r>
-            <w:r>
-              <w:rPr>
-                <w:rFonts w:asciiTheme="minorHAnsi" w:hAnsiTheme="minorHAnsi"/>
-                <w:color w:val="000000"/>
-              </w:rPr>
-              <w:br/>
-              <w:t>3. Inserisce i dettagli dell’attività (nome, descrizione, prezzo</w:t>
-            </w:r>
-            <w:r>
-              <w:rPr>
-                <w:rFonts w:asciiTheme="minorHAnsi" w:hAnsiTheme="minorHAnsi"/>
-                <w:color w:val="000000"/>
-              </w:rPr>
-              <w:t xml:space="preserve"> e difficoltà</w:t>
-            </w:r>
-            <w:r>
-              <w:rPr>
-                <w:rFonts w:asciiTheme="minorHAnsi" w:hAnsiTheme="minorHAnsi"/>
-                <w:color w:val="000000"/>
-              </w:rPr>
-              <w:t>).</w:t>
-            </w:r>
-            <w:r>
-              <w:rPr>
-                <w:rFonts w:asciiTheme="minorHAnsi" w:hAnsiTheme="minorHAnsi"/>
-                <w:color w:val="000000"/>
-              </w:rPr>
-              <w:br/>
-              <w:t>4. Il sistema verifica i dati</w:t>
-            </w:r>
-            <w:r>
-              <w:rPr>
-                <w:rFonts w:asciiTheme="minorHAnsi" w:hAnsiTheme="minorHAnsi"/>
-                <w:color w:val="000000"/>
-              </w:rPr>
-              <w:t>, genera un id per l’attività e</w:t>
-            </w:r>
-            <w:r>
-              <w:rPr>
-                <w:rFonts w:asciiTheme="minorHAnsi" w:hAnsiTheme="minorHAnsi"/>
-                <w:color w:val="000000"/>
-              </w:rPr>
-              <w:t xml:space="preserve"> l</w:t>
-            </w:r>
-            <w:r>
-              <w:rPr>
-                <w:rFonts w:asciiTheme="minorHAnsi" w:hAnsiTheme="minorHAnsi"/>
-                <w:color w:val="000000"/>
-              </w:rPr>
-              <w:t>a</w:t>
-            </w:r>
-            <w:r>
-              <w:rPr>
-                <w:rFonts w:asciiTheme="minorHAnsi" w:hAnsiTheme="minorHAnsi"/>
-                <w:color w:val="000000"/>
-              </w:rPr>
-              <w:t xml:space="preserve"> registra.</w:t>
-            </w:r>
-            <w:r>
-              <w:rPr>
-                <w:rFonts w:asciiTheme="minorHAnsi" w:hAnsiTheme="minorHAnsi"/>
-                <w:color w:val="000000"/>
-              </w:rPr>
-              <w:br/>
-              <w:t>5. L’amministratore inserisce una sessione relativa al tipo di attività appena inserit</w:t>
-            </w:r>
-            <w:r>
-              <w:rPr>
-                <w:rFonts w:asciiTheme="minorHAnsi" w:hAnsiTheme="minorHAnsi"/>
-                <w:color w:val="000000"/>
-              </w:rPr>
-              <w:t>o</w:t>
-            </w:r>
-            <w:r>
-              <w:rPr>
-                <w:rFonts w:asciiTheme="minorHAnsi" w:hAnsiTheme="minorHAnsi"/>
-                <w:color w:val="000000"/>
-              </w:rPr>
-              <w:t>, con i relativi dati</w:t>
-            </w:r>
-            <w:r>
-              <w:rPr>
-                <w:rFonts w:asciiTheme="minorHAnsi" w:hAnsiTheme="minorHAnsi"/>
-                <w:color w:val="000000"/>
-              </w:rPr>
-              <w:t xml:space="preserve"> (</w:t>
-            </w:r>
-            <w:r>
-              <w:rPr>
-                <w:rFonts w:asciiTheme="minorHAnsi" w:hAnsiTheme="minorHAnsi"/>
-                <w:color w:val="000000"/>
-              </w:rPr>
-              <w:t>data</w:t>
-            </w:r>
-            <w:r>
-              <w:rPr>
-                <w:rFonts w:asciiTheme="minorHAnsi" w:hAnsiTheme="minorHAnsi"/>
-                <w:color w:val="000000"/>
-              </w:rPr>
-              <w:t xml:space="preserve"> e</w:t>
-            </w:r>
-            <w:r>
-              <w:rPr>
-                <w:rFonts w:asciiTheme="minorHAnsi" w:hAnsiTheme="minorHAnsi"/>
-                <w:color w:val="000000"/>
-              </w:rPr>
-              <w:t xml:space="preserve"> ora</w:t>
-            </w:r>
-            <w:r>
-              <w:rPr>
-                <w:rFonts w:asciiTheme="minorHAnsi" w:hAnsiTheme="minorHAnsi"/>
-                <w:color w:val="000000"/>
-              </w:rPr>
-              <w:t>,</w:t>
-            </w:r>
-            <w:r>
-              <w:rPr>
-                <w:rFonts w:asciiTheme="minorHAnsi" w:hAnsiTheme="minorHAnsi"/>
-                <w:color w:val="000000"/>
-              </w:rPr>
-              <w:t xml:space="preserve"> </w:t>
-            </w:r>
-            <w:r>
-              <w:rPr>
-                <w:rFonts w:asciiTheme="minorHAnsi" w:hAnsiTheme="minorHAnsi"/>
-                <w:color w:val="000000"/>
-              </w:rPr>
-              <w:t>capacità massima</w:t>
-            </w:r>
-            <w:r>
-              <w:rPr>
-                <w:rFonts w:asciiTheme="minorHAnsi" w:hAnsiTheme="minorHAnsi"/>
-                <w:color w:val="000000"/>
-              </w:rPr>
-              <w:t xml:space="preserve"> e durata</w:t>
-            </w:r>
-            <w:r>
-              <w:rPr>
-                <w:rFonts w:asciiTheme="minorHAnsi" w:hAnsiTheme="minorHAnsi"/>
-                <w:color w:val="000000"/>
-              </w:rPr>
-              <w:t>)</w:t>
-            </w:r>
-            <w:r>
-              <w:rPr>
-                <w:rFonts w:asciiTheme="minorHAnsi" w:hAnsiTheme="minorHAnsi"/>
-                <w:color w:val="000000"/>
-              </w:rPr>
-              <w:t xml:space="preserve">. </w:t>
-            </w:r>
-          </w:p>
-          <w:p>
-            <w:pPr>
-              <w:rPr>
-                <w:rFonts w:asciiTheme="minorHAnsi" w:hAnsiTheme="minorHAnsi"/>
-                <w:color w:val="000000"/>
-              </w:rPr>
-            </w:pPr>
-            <w:r>
-              <w:rPr>
-                <w:rFonts w:asciiTheme="minorHAnsi" w:hAnsiTheme="minorHAnsi"/>
-                <w:color w:val="000000"/>
-              </w:rPr>
-              <w:t xml:space="preserve">6. </w:t>
-            </w:r>
-            <w:r>
-              <w:rPr>
-                <w:rFonts w:asciiTheme="minorHAnsi" w:hAnsiTheme="minorHAnsi"/>
-                <w:color w:val="000000"/>
-              </w:rPr>
-              <w:t>Il sistema</w:t>
-            </w:r>
-            <w:r>
-              <w:rPr>
-                <w:rFonts w:asciiTheme="minorHAnsi" w:hAnsiTheme="minorHAnsi"/>
-                <w:color w:val="000000"/>
-              </w:rPr>
-              <w:t xml:space="preserve"> verifica i dati </w:t>
-            </w:r>
-            <w:r>
-              <w:rPr>
-                <w:rFonts w:asciiTheme="minorHAnsi" w:hAnsiTheme="minorHAnsi"/>
-                <w:color w:val="000000"/>
-              </w:rPr>
-              <w:t>genera un id per la sessione e la registra</w:t>
-            </w:r>
-            <w:r>
-              <w:rPr>
-                <w:rFonts w:asciiTheme="minorHAnsi" w:hAnsiTheme="minorHAnsi"/>
-                <w:color w:val="000000"/>
-              </w:rPr>
-              <w:t>.</w:t>
-            </w:r>
-          </w:p>
-          <w:p>
-            <w:pPr>
-              <w:rPr>
-                <w:rFonts w:asciiTheme="minorHAnsi" w:hAnsiTheme="minorHAnsi"/>
-                <w:i/>
-                <w:iCs/>
-                <w:color w:val="000000"/>
-              </w:rPr>
-            </w:pPr>
-            <w:r>
-              <w:rPr>
-                <w:rFonts w:asciiTheme="minorHAnsi" w:hAnsiTheme="minorHAnsi"/>
-                <w:i/>
-                <w:iCs/>
-                <w:color w:val="000000"/>
-              </w:rPr>
-              <w:t>I</w:t>
-            </w:r>
-            <w:r>
-              <w:rPr>
-                <w:rFonts w:asciiTheme="minorHAnsi" w:hAnsiTheme="minorHAnsi"/>
-                <w:i/>
-                <w:iCs/>
-                <w:color w:val="000000"/>
-              </w:rPr>
-              <w:t>l</w:t>
-            </w:r>
-            <w:r>
-              <w:rPr>
-                <w:rFonts w:asciiTheme="minorHAnsi" w:hAnsiTheme="minorHAnsi"/>
-                <w:i/>
-                <w:iCs/>
-                <w:color w:val="000000"/>
-              </w:rPr>
-              <w:t xml:space="preserve"> pass</w:t>
-            </w:r>
-            <w:r>
-              <w:rPr>
-                <w:rFonts w:asciiTheme="minorHAnsi" w:hAnsiTheme="minorHAnsi"/>
-                <w:i/>
-                <w:iCs/>
-                <w:color w:val="000000"/>
-              </w:rPr>
-              <w:t>o</w:t>
-            </w:r>
-            <w:r>
-              <w:rPr>
-                <w:rFonts w:asciiTheme="minorHAnsi" w:hAnsiTheme="minorHAnsi"/>
-                <w:i/>
-                <w:iCs/>
-                <w:color w:val="000000"/>
-              </w:rPr>
-              <w:t xml:space="preserve"> </w:t>
-            </w:r>
-            <w:proofErr w:type="gramStart"/>
-            <w:r>
-              <w:rPr>
-                <w:rFonts w:asciiTheme="minorHAnsi" w:hAnsiTheme="minorHAnsi"/>
-                <w:i/>
-                <w:iCs/>
-                <w:color w:val="000000"/>
-              </w:rPr>
-              <w:t>5</w:t>
-            </w:r>
-            <w:proofErr w:type="gramEnd"/>
-            <w:r>
-              <w:rPr>
-                <w:rFonts w:asciiTheme="minorHAnsi" w:hAnsiTheme="minorHAnsi"/>
-                <w:i/>
-                <w:iCs/>
-                <w:color w:val="000000"/>
-              </w:rPr>
-              <w:t xml:space="preserve"> </w:t>
-            </w:r>
-            <w:r>
-              <w:rPr>
-                <w:rFonts w:asciiTheme="minorHAnsi" w:hAnsiTheme="minorHAnsi"/>
-                <w:i/>
-                <w:iCs/>
-                <w:color w:val="000000"/>
-              </w:rPr>
-              <w:t xml:space="preserve">viene </w:t>
-            </w:r>
-            <w:r>
-              <w:rPr>
-                <w:rFonts w:asciiTheme="minorHAnsi" w:hAnsiTheme="minorHAnsi"/>
-                <w:i/>
-                <w:iCs/>
-                <w:color w:val="000000"/>
-              </w:rPr>
-              <w:t>ripetut</w:t>
-            </w:r>
-            <w:r>
-              <w:rPr>
-                <w:rFonts w:asciiTheme="minorHAnsi" w:hAnsiTheme="minorHAnsi"/>
-                <w:i/>
-                <w:iCs/>
-                <w:color w:val="000000"/>
-              </w:rPr>
-              <w:t>o</w:t>
-            </w:r>
-            <w:r>
-              <w:rPr>
-                <w:rFonts w:asciiTheme="minorHAnsi" w:hAnsiTheme="minorHAnsi"/>
-                <w:i/>
-                <w:iCs/>
-                <w:color w:val="000000"/>
-              </w:rPr>
-              <w:t xml:space="preserve"> finché serve.</w:t>
-            </w:r>
-          </w:p>
-          <w:p>
-            <w:pPr>
-              <w:rPr>
-                <w:rFonts w:asciiTheme="minorHAnsi" w:hAnsiTheme="minorHAnsi"/>
-                <w:lang w:eastAsia="en-US"/>
-              </w:rPr>
-            </w:pPr>
-            <w:r>
-              <w:rPr>
-                <w:rFonts w:asciiTheme="minorHAnsi" w:hAnsiTheme="minorHAnsi"/>
-                <w:color w:val="000000"/>
-              </w:rPr>
-              <w:t xml:space="preserve">6. L’amministratore indica di aver finito. </w:t>
-            </w:r>
-          </w:p>
-        </w:tc>
-      </w:tr>
-      <w:tr>
-        <w:tc>
-          <w:tcPr>
-            <w:tcW w:w="3114" w:type="dxa"/>
-          </w:tcPr>
-          <w:p>
-            <w:pPr>
-              <w:rPr>
-                <w:rStyle w:val="Enfasigrassetto"/>
-                <w:rFonts w:asciiTheme="minorHAnsi" w:eastAsiaTheme="majorEastAsia" w:hAnsiTheme="minorHAnsi"/>
-                <w:color w:val="000000"/>
-              </w:rPr>
-            </w:pPr>
-            <w:r>
-              <w:rPr>
-                <w:rStyle w:val="Enfasigrassetto"/>
-                <w:rFonts w:asciiTheme="minorHAnsi" w:eastAsiaTheme="majorEastAsia" w:hAnsiTheme="minorHAnsi"/>
-                <w:color w:val="000000"/>
-              </w:rPr>
-              <w:t>Estensioni</w:t>
-            </w:r>
-          </w:p>
-        </w:tc>
-        <w:tc>
-          <w:tcPr>
-            <w:tcW w:w="6882" w:type="dxa"/>
-          </w:tcPr>
-          <w:p>
-            <w:pPr>
-              <w:rPr>
-                <w:rFonts w:asciiTheme="minorHAnsi" w:hAnsiTheme="minorHAnsi"/>
-                <w:color w:val="000000"/>
-              </w:rPr>
-            </w:pPr>
-            <w:r>
-              <w:rPr>
-                <w:rFonts w:asciiTheme="minorHAnsi" w:hAnsiTheme="minorHAnsi"/>
-                <w:b/>
-                <w:bCs/>
-                <w:color w:val="000000"/>
-              </w:rPr>
-              <w:t>3a.</w:t>
-            </w:r>
-            <w:r>
-              <w:rPr>
-                <w:rFonts w:asciiTheme="minorHAnsi" w:hAnsiTheme="minorHAnsi"/>
-                <w:color w:val="000000"/>
-              </w:rPr>
-              <w:t xml:space="preserve"> L</w:t>
-            </w:r>
-            <w:r>
-              <w:rPr>
-                <w:rFonts w:asciiTheme="minorHAnsi" w:hAnsiTheme="minorHAnsi"/>
-                <w:color w:val="000000"/>
-              </w:rPr>
-              <w:t>’amministratore inserisce un</w:t>
-            </w:r>
-            <w:r>
-              <w:rPr>
-                <w:rFonts w:asciiTheme="minorHAnsi" w:hAnsiTheme="minorHAnsi"/>
-                <w:color w:val="000000"/>
-              </w:rPr>
-              <w:t xml:space="preserve"> tipo di </w:t>
-            </w:r>
-            <w:r>
-              <w:rPr>
-                <w:rFonts w:asciiTheme="minorHAnsi" w:hAnsiTheme="minorHAnsi"/>
-                <w:color w:val="000000"/>
-              </w:rPr>
-              <w:t xml:space="preserve">attività già presente </w:t>
-            </w:r>
-          </w:p>
-          <w:p>
-            <w:pPr>
-              <w:pStyle w:val="Paragrafoelenco"/>
-              <w:numPr>
-                <w:ilvl w:val="0"/>
-                <w:numId w:val="29"/>
-              </w:numPr>
-              <w:rPr>
-                <w:color w:val="000000"/>
-              </w:rPr>
-            </w:pPr>
-            <w:r>
-              <w:rPr>
-                <w:color w:val="000000"/>
-              </w:rPr>
-              <w:t>Il sistema genera un messaggio d’errore</w:t>
-            </w:r>
-          </w:p>
-          <w:p>
-            <w:pPr>
-              <w:pStyle w:val="Paragrafoelenco"/>
-              <w:numPr>
-                <w:ilvl w:val="0"/>
-                <w:numId w:val="29"/>
-              </w:numPr>
-              <w:rPr>
-                <w:color w:val="000000"/>
-              </w:rPr>
-            </w:pPr>
-            <w:r>
-              <w:rPr>
-                <w:color w:val="000000"/>
-              </w:rPr>
-              <w:t>Si ripete il punto 3 inserendo un'altra attività.</w:t>
-            </w:r>
-          </w:p>
-        </w:tc>
-      </w:tr>
-      <w:tr>
-        <w:tc>
-          <w:tcPr>
-            <w:tcW w:w="3114" w:type="dxa"/>
-          </w:tcPr>
-          <w:p>
-            <w:pPr>
-              <w:rPr>
-                <w:rStyle w:val="Enfasigrassetto"/>
-                <w:rFonts w:asciiTheme="minorHAnsi" w:eastAsiaTheme="majorEastAsia" w:hAnsiTheme="minorHAnsi"/>
-                <w:color w:val="000000"/>
-              </w:rPr>
-            </w:pPr>
-            <w:r>
-              <w:rPr>
-                <w:rStyle w:val="Enfasigrassetto"/>
-                <w:rFonts w:asciiTheme="minorHAnsi" w:eastAsiaTheme="majorEastAsia" w:hAnsiTheme="minorHAnsi"/>
-                <w:color w:val="000000"/>
-              </w:rPr>
-              <w:t>Frequenza di ripetizione</w:t>
-            </w:r>
-          </w:p>
-        </w:tc>
-        <w:tc>
-          <w:tcPr>
-            <w:tcW w:w="6882" w:type="dxa"/>
-          </w:tcPr>
-          <w:p>
-            <w:pPr>
-              <w:rPr>
-                <w:rFonts w:asciiTheme="minorHAnsi" w:hAnsiTheme="minorHAnsi"/>
-                <w:lang w:eastAsia="en-US"/>
-              </w:rPr>
-            </w:pPr>
-            <w:r>
-              <w:rPr>
-                <w:rFonts w:asciiTheme="minorHAnsi" w:hAnsiTheme="minorHAnsi"/>
-                <w:color w:val="000000"/>
-              </w:rPr>
-              <w:t>Quando vengono introdotte nuove attività nel parco.</w:t>
-            </w:r>
-          </w:p>
-        </w:tc>
-      </w:tr>
-    </w:tbl>
-    <w:p>
-      <w:pPr>
-        <w:rPr>
-          <w:rFonts w:asciiTheme="minorHAnsi" w:hAnsiTheme="minorHAnsi"/>
-        </w:rPr>
-      </w:pPr>
-    </w:p>
-    <w:p>
-      <w:pPr>
-        <w:pStyle w:val="Titolo2"/>
-      </w:pPr>
-      <w:bookmarkStart w:id="6" w:name="_Toc200908285"/>
-      <w:r>
-        <w:t>UC</w:t>
-      </w:r>
-      <w:r>
-        <w:t>4</w:t>
-      </w:r>
-      <w:r>
-        <w:t xml:space="preserve">: </w:t>
-      </w:r>
-      <w:r>
-        <w:t>Visualizza elenco attività</w:t>
       </w:r>
       <w:bookmarkEnd w:id="6"/>
     </w:p>
@@ -3481,12 +2377,14 @@
               <w:rPr>
                 <w:rStyle w:val="Enfasigrassetto"/>
                 <w:rFonts w:asciiTheme="minorHAnsi" w:eastAsiaTheme="majorEastAsia" w:hAnsiTheme="minorHAnsi"/>
+                <w:color w:val="000000"/>
               </w:rPr>
             </w:pPr>
             <w:r>
               <w:rPr>
                 <w:rStyle w:val="Enfasigrassetto"/>
                 <w:rFonts w:asciiTheme="minorHAnsi" w:eastAsiaTheme="majorEastAsia" w:hAnsiTheme="minorHAnsi"/>
+                <w:color w:val="000000"/>
               </w:rPr>
               <w:t>Nome del caso d’uso</w:t>
             </w:r>
@@ -3495,7 +2393,6 @@
         <w:tc>
           <w:tcPr>
             <w:tcW w:w="6882" w:type="dxa"/>
-            <w:vAlign w:val="center"/>
           </w:tcPr>
           <w:p>
             <w:pPr>
@@ -3506,9 +2403,10 @@
             </w:pPr>
             <w:r>
               <w:rPr>
-                <w:rFonts w:asciiTheme="minorHAnsi" w:hAnsiTheme="minorHAnsi" w:cs="Segoe UI"/>
-              </w:rPr>
-              <w:t>UC4: Visualizza elenco attività</w:t>
+                <w:rFonts w:asciiTheme="minorHAnsi" w:hAnsiTheme="minorHAnsi"/>
+                <w:color w:val="000000"/>
+              </w:rPr>
+              <w:t>UC2: Inserisci nuova attività</w:t>
             </w:r>
           </w:p>
         </w:tc>
@@ -3523,12 +2421,14 @@
               <w:rPr>
                 <w:rStyle w:val="Enfasigrassetto"/>
                 <w:rFonts w:asciiTheme="minorHAnsi" w:eastAsiaTheme="majorEastAsia" w:hAnsiTheme="minorHAnsi"/>
+                <w:color w:val="000000"/>
               </w:rPr>
             </w:pPr>
             <w:r>
               <w:rPr>
                 <w:rStyle w:val="Enfasigrassetto"/>
                 <w:rFonts w:asciiTheme="minorHAnsi" w:eastAsiaTheme="majorEastAsia" w:hAnsiTheme="minorHAnsi"/>
+                <w:color w:val="000000"/>
               </w:rPr>
               <w:t>Portata</w:t>
             </w:r>
@@ -3537,7 +2437,6 @@
         <w:tc>
           <w:tcPr>
             <w:tcW w:w="6882" w:type="dxa"/>
-            <w:vAlign w:val="center"/>
           </w:tcPr>
           <w:p>
             <w:pPr>
@@ -3548,9 +2447,17 @@
             </w:pPr>
             <w:r>
               <w:rPr>
-                <w:rFonts w:asciiTheme="minorHAnsi" w:hAnsiTheme="minorHAnsi" w:cs="Segoe UI"/>
-              </w:rPr>
-              <w:t xml:space="preserve">Applicazione Adventure Time </w:t>
+                <w:rFonts w:asciiTheme="minorHAnsi" w:hAnsiTheme="minorHAnsi"/>
+                <w:color w:val="000000"/>
+              </w:rPr>
+              <w:t xml:space="preserve">Applicazione </w:t>
+            </w:r>
+            <w:r>
+              <w:rPr>
+                <w:rFonts w:asciiTheme="minorHAnsi" w:hAnsiTheme="minorHAnsi"/>
+                <w:color w:val="000000"/>
+              </w:rPr>
+              <w:t>Adventure Time</w:t>
             </w:r>
           </w:p>
         </w:tc>
@@ -3565,12 +2472,14 @@
               <w:rPr>
                 <w:rStyle w:val="Enfasigrassetto"/>
                 <w:rFonts w:asciiTheme="minorHAnsi" w:eastAsiaTheme="majorEastAsia" w:hAnsiTheme="minorHAnsi"/>
+                <w:color w:val="000000"/>
               </w:rPr>
             </w:pPr>
             <w:r>
               <w:rPr>
                 <w:rStyle w:val="Enfasigrassetto"/>
                 <w:rFonts w:asciiTheme="minorHAnsi" w:eastAsiaTheme="majorEastAsia" w:hAnsiTheme="minorHAnsi"/>
+                <w:color w:val="000000"/>
               </w:rPr>
               <w:t>Livello</w:t>
             </w:r>
@@ -3579,7 +2488,6 @@
         <w:tc>
           <w:tcPr>
             <w:tcW w:w="6882" w:type="dxa"/>
-            <w:vAlign w:val="center"/>
           </w:tcPr>
           <w:p>
             <w:pPr>
@@ -3590,7 +2498,8 @@
             </w:pPr>
             <w:r>
               <w:rPr>
-                <w:rFonts w:asciiTheme="minorHAnsi" w:hAnsiTheme="minorHAnsi" w:cs="Segoe UI"/>
+                <w:rFonts w:asciiTheme="minorHAnsi" w:hAnsiTheme="minorHAnsi"/>
+                <w:color w:val="000000"/>
               </w:rPr>
               <w:t>Obiettivo utente</w:t>
             </w:r>
@@ -3607,12 +2516,14 @@
               <w:rPr>
                 <w:rStyle w:val="Enfasigrassetto"/>
                 <w:rFonts w:asciiTheme="minorHAnsi" w:eastAsiaTheme="majorEastAsia" w:hAnsiTheme="minorHAnsi"/>
+                <w:color w:val="000000"/>
               </w:rPr>
             </w:pPr>
             <w:r>
               <w:rPr>
                 <w:rStyle w:val="Enfasigrassetto"/>
                 <w:rFonts w:asciiTheme="minorHAnsi" w:eastAsiaTheme="majorEastAsia" w:hAnsiTheme="minorHAnsi"/>
+                <w:color w:val="000000"/>
               </w:rPr>
               <w:t>Attore primario</w:t>
             </w:r>
@@ -3621,7 +2532,6 @@
         <w:tc>
           <w:tcPr>
             <w:tcW w:w="6882" w:type="dxa"/>
-            <w:vAlign w:val="center"/>
           </w:tcPr>
           <w:p>
             <w:pPr>
@@ -3632,7 +2542,8 @@
             </w:pPr>
             <w:r>
               <w:rPr>
-                <w:rFonts w:asciiTheme="minorHAnsi" w:hAnsiTheme="minorHAnsi" w:cs="Segoe UI"/>
+                <w:rFonts w:asciiTheme="minorHAnsi" w:hAnsiTheme="minorHAnsi"/>
+                <w:color w:val="000000"/>
               </w:rPr>
               <w:t>Amministratore</w:t>
             </w:r>
@@ -3649,12 +2560,14 @@
               <w:rPr>
                 <w:rStyle w:val="Enfasigrassetto"/>
                 <w:rFonts w:asciiTheme="minorHAnsi" w:eastAsiaTheme="majorEastAsia" w:hAnsiTheme="minorHAnsi"/>
+                <w:color w:val="000000"/>
               </w:rPr>
             </w:pPr>
             <w:r>
               <w:rPr>
                 <w:rStyle w:val="Enfasigrassetto"/>
                 <w:rFonts w:asciiTheme="minorHAnsi" w:eastAsiaTheme="majorEastAsia" w:hAnsiTheme="minorHAnsi"/>
+                <w:color w:val="000000"/>
               </w:rPr>
               <w:t>Parti interessate e interessi</w:t>
             </w:r>
@@ -3663,7 +2576,6 @@
         <w:tc>
           <w:tcPr>
             <w:tcW w:w="6882" w:type="dxa"/>
-            <w:vAlign w:val="center"/>
           </w:tcPr>
           <w:p>
             <w:pPr>
@@ -3674,31 +2586,50 @@
             </w:pPr>
             <w:r>
               <w:rPr>
-                <w:rFonts w:asciiTheme="minorHAnsi" w:hAnsiTheme="minorHAnsi" w:cs="Segoe UI"/>
+                <w:rFonts w:asciiTheme="minorHAnsi" w:hAnsiTheme="minorHAnsi"/>
+                <w:color w:val="000000"/>
               </w:rPr>
               <w:t>-</w:t>
             </w:r>
             <w:r>
               <w:rPr>
                 <w:rStyle w:val="apple-converted-space"/>
-                <w:rFonts w:asciiTheme="minorHAnsi" w:eastAsiaTheme="majorEastAsia" w:hAnsiTheme="minorHAnsi" w:cs="Segoe UI"/>
+                <w:rFonts w:asciiTheme="minorHAnsi" w:eastAsiaTheme="majorEastAsia" w:hAnsiTheme="minorHAnsi"/>
+                <w:color w:val="000000"/>
               </w:rPr>
               <w:t> </w:t>
             </w:r>
             <w:r>
               <w:rPr>
                 <w:rStyle w:val="Enfasigrassetto"/>
-                <w:rFonts w:asciiTheme="minorHAnsi" w:eastAsiaTheme="majorEastAsia" w:hAnsiTheme="minorHAnsi" w:cs="Segoe UI"/>
+                <w:rFonts w:asciiTheme="minorHAnsi" w:eastAsiaTheme="majorEastAsia" w:hAnsiTheme="minorHAnsi"/>
                 <w:b w:val="0"/>
                 <w:bCs w:val="0"/>
-              </w:rPr>
-              <w:t>Amministratore</w:t>
-            </w:r>
-            <w:r>
-              <w:rPr>
-                <w:rFonts w:asciiTheme="minorHAnsi" w:hAnsiTheme="minorHAnsi" w:cs="Segoe UI"/>
-              </w:rPr>
-              <w:t>: necessita una panoramica completa delle attività per gestire l'offerta del parco</w:t>
+                <w:color w:val="000000"/>
+              </w:rPr>
+              <w:t>Amministratore:</w:t>
+            </w:r>
+            <w:r>
+              <w:rPr>
+                <w:rStyle w:val="apple-converted-space"/>
+                <w:rFonts w:asciiTheme="minorHAnsi" w:eastAsiaTheme="majorEastAsia" w:hAnsiTheme="minorHAnsi"/>
+                <w:color w:val="000000"/>
+              </w:rPr>
+              <w:t> </w:t>
+            </w:r>
+            <w:r>
+              <w:rPr>
+                <w:rFonts w:asciiTheme="minorHAnsi" w:hAnsiTheme="minorHAnsi"/>
+                <w:color w:val="000000"/>
+              </w:rPr>
+              <w:t xml:space="preserve">vuole gestire l’inserimento di nuove attività nel sistema con le relative </w:t>
+            </w:r>
+            <w:r>
+              <w:rPr>
+                <w:rFonts w:asciiTheme="minorHAnsi" w:hAnsiTheme="minorHAnsi"/>
+                <w:color w:val="000000"/>
+              </w:rPr>
+              <w:t>sessioni.</w:t>
             </w:r>
           </w:p>
         </w:tc>
@@ -3713,12 +2644,14 @@
               <w:rPr>
                 <w:rStyle w:val="Enfasigrassetto"/>
                 <w:rFonts w:asciiTheme="minorHAnsi" w:eastAsiaTheme="majorEastAsia" w:hAnsiTheme="minorHAnsi"/>
+                <w:color w:val="000000"/>
               </w:rPr>
             </w:pPr>
             <w:r>
               <w:rPr>
                 <w:rStyle w:val="Enfasigrassetto"/>
                 <w:rFonts w:asciiTheme="minorHAnsi" w:eastAsiaTheme="majorEastAsia" w:hAnsiTheme="minorHAnsi"/>
+                <w:color w:val="000000"/>
               </w:rPr>
               <w:t>Pre-condizioni</w:t>
             </w:r>
@@ -3727,7 +2660,6 @@
         <w:tc>
           <w:tcPr>
             <w:tcW w:w="6882" w:type="dxa"/>
-            <w:vAlign w:val="center"/>
           </w:tcPr>
           <w:p>
             <w:pPr>
@@ -3738,9 +2670,10 @@
             </w:pPr>
             <w:r>
               <w:rPr>
-                <w:rFonts w:asciiTheme="minorHAnsi" w:hAnsiTheme="minorHAnsi" w:cs="Segoe UI"/>
-              </w:rPr>
-              <w:t>Le attività sono state configurate nel sistema</w:t>
+                <w:rFonts w:asciiTheme="minorHAnsi" w:hAnsiTheme="minorHAnsi"/>
+                <w:color w:val="000000"/>
+              </w:rPr>
+              <w:t>L’amministratore dispone delle autorizzazioni e certificazioni che garantiscano la sicurezza e la conformità alle normative.</w:t>
             </w:r>
           </w:p>
         </w:tc>
@@ -3755,12 +2688,14 @@
               <w:rPr>
                 <w:rStyle w:val="Enfasigrassetto"/>
                 <w:rFonts w:asciiTheme="minorHAnsi" w:eastAsiaTheme="majorEastAsia" w:hAnsiTheme="minorHAnsi"/>
+                <w:color w:val="000000"/>
               </w:rPr>
             </w:pPr>
             <w:r>
               <w:rPr>
                 <w:rStyle w:val="Enfasigrassetto"/>
                 <w:rFonts w:asciiTheme="minorHAnsi" w:eastAsiaTheme="majorEastAsia" w:hAnsiTheme="minorHAnsi"/>
+                <w:color w:val="000000"/>
               </w:rPr>
               <w:t>Garanzia di successo</w:t>
             </w:r>
@@ -3769,7 +2704,6 @@
         <w:tc>
           <w:tcPr>
             <w:tcW w:w="6882" w:type="dxa"/>
-            <w:vAlign w:val="center"/>
           </w:tcPr>
           <w:p>
             <w:pPr>
@@ -3780,9 +2714,10 @@
             </w:pPr>
             <w:r>
               <w:rPr>
-                <w:rFonts w:asciiTheme="minorHAnsi" w:hAnsiTheme="minorHAnsi" w:cs="Segoe UI"/>
-              </w:rPr>
-              <w:t>Il sistema visualizza l'elenco completo di tutte le tipologie di attività offerte dal parco</w:t>
+                <w:rFonts w:asciiTheme="minorHAnsi" w:hAnsiTheme="minorHAnsi"/>
+                <w:color w:val="000000"/>
+              </w:rPr>
+              <w:t>L’attività e le relative informazioni sono registrate correttamente nel sistema.</w:t>
             </w:r>
           </w:p>
         </w:tc>
@@ -3797,12 +2732,14 @@
               <w:rPr>
                 <w:rStyle w:val="Enfasigrassetto"/>
                 <w:rFonts w:asciiTheme="minorHAnsi" w:eastAsiaTheme="majorEastAsia" w:hAnsiTheme="minorHAnsi"/>
+                <w:color w:val="000000"/>
               </w:rPr>
             </w:pPr>
             <w:r>
               <w:rPr>
                 <w:rStyle w:val="Enfasigrassetto"/>
                 <w:rFonts w:asciiTheme="minorHAnsi" w:eastAsiaTheme="majorEastAsia" w:hAnsiTheme="minorHAnsi"/>
+                <w:color w:val="000000"/>
               </w:rPr>
               <w:t>Scenario principale di successo</w:t>
             </w:r>
@@ -3811,8 +2748,355 @@
         <w:tc>
           <w:tcPr>
             <w:tcW w:w="6882" w:type="dxa"/>
-            <w:vAlign w:val="center"/>
-          </w:tcPr>
+          </w:tcPr>
+          <w:p>
+            <w:pPr>
+              <w:rPr>
+                <w:rFonts w:asciiTheme="minorHAnsi" w:hAnsiTheme="minorHAnsi"/>
+                <w:color w:val="000000"/>
+              </w:rPr>
+            </w:pPr>
+            <w:r>
+              <w:rPr>
+                <w:rFonts w:asciiTheme="minorHAnsi" w:hAnsiTheme="minorHAnsi"/>
+                <w:color w:val="000000"/>
+              </w:rPr>
+              <w:t>1.</w:t>
+            </w:r>
+            <w:r>
+              <w:rPr>
+                <w:rFonts w:asciiTheme="minorHAnsi" w:hAnsiTheme="minorHAnsi"/>
+                <w:color w:val="000000"/>
+              </w:rPr>
+              <w:t xml:space="preserve"> </w:t>
+            </w:r>
+            <w:r>
+              <w:rPr>
+                <w:rFonts w:asciiTheme="minorHAnsi" w:hAnsiTheme="minorHAnsi"/>
+                <w:color w:val="000000"/>
+              </w:rPr>
+              <w:t xml:space="preserve">L’amministratore vuole inserire una nuova attività con </w:t>
+            </w:r>
+            <w:r>
+              <w:rPr>
+                <w:rFonts w:asciiTheme="minorHAnsi" w:hAnsiTheme="minorHAnsi"/>
+                <w:color w:val="000000"/>
+              </w:rPr>
+              <w:t>le relative sessioni orarie.</w:t>
+            </w:r>
+            <w:r>
+              <w:rPr>
+                <w:rFonts w:asciiTheme="minorHAnsi" w:hAnsiTheme="minorHAnsi"/>
+                <w:color w:val="000000"/>
+              </w:rPr>
+              <w:br/>
+              <w:t>2. Seleziona l’opzione “Inserisci nuova attività”.</w:t>
+            </w:r>
+            <w:r>
+              <w:rPr>
+                <w:rFonts w:asciiTheme="minorHAnsi" w:hAnsiTheme="minorHAnsi"/>
+                <w:color w:val="000000"/>
+              </w:rPr>
+              <w:br/>
+              <w:t>3. Inserisce i dettagli dell’attività (nome, descrizione, prezzo</w:t>
+            </w:r>
+            <w:r>
+              <w:rPr>
+                <w:rFonts w:asciiTheme="minorHAnsi" w:hAnsiTheme="minorHAnsi"/>
+                <w:color w:val="000000"/>
+              </w:rPr>
+              <w:t xml:space="preserve"> e difficoltà</w:t>
+            </w:r>
+            <w:r>
+              <w:rPr>
+                <w:rFonts w:asciiTheme="minorHAnsi" w:hAnsiTheme="minorHAnsi"/>
+                <w:color w:val="000000"/>
+              </w:rPr>
+              <w:t>).</w:t>
+            </w:r>
+            <w:r>
+              <w:rPr>
+                <w:rFonts w:asciiTheme="minorHAnsi" w:hAnsiTheme="minorHAnsi"/>
+                <w:color w:val="000000"/>
+              </w:rPr>
+              <w:br/>
+              <w:t>4. Il sistema verifica i dati</w:t>
+            </w:r>
+            <w:r>
+              <w:rPr>
+                <w:rFonts w:asciiTheme="minorHAnsi" w:hAnsiTheme="minorHAnsi"/>
+                <w:color w:val="000000"/>
+              </w:rPr>
+              <w:t>, genera un id per l’attività e</w:t>
+            </w:r>
+            <w:r>
+              <w:rPr>
+                <w:rFonts w:asciiTheme="minorHAnsi" w:hAnsiTheme="minorHAnsi"/>
+                <w:color w:val="000000"/>
+              </w:rPr>
+              <w:t xml:space="preserve"> l</w:t>
+            </w:r>
+            <w:r>
+              <w:rPr>
+                <w:rFonts w:asciiTheme="minorHAnsi" w:hAnsiTheme="minorHAnsi"/>
+                <w:color w:val="000000"/>
+              </w:rPr>
+              <w:t>a</w:t>
+            </w:r>
+            <w:r>
+              <w:rPr>
+                <w:rFonts w:asciiTheme="minorHAnsi" w:hAnsiTheme="minorHAnsi"/>
+                <w:color w:val="000000"/>
+              </w:rPr>
+              <w:t xml:space="preserve"> registra.</w:t>
+            </w:r>
+            <w:r>
+              <w:rPr>
+                <w:rFonts w:asciiTheme="minorHAnsi" w:hAnsiTheme="minorHAnsi"/>
+                <w:color w:val="000000"/>
+              </w:rPr>
+              <w:br/>
+              <w:t>5. L’amministratore inserisce una sessione relativa al tipo di attività appena inserit</w:t>
+            </w:r>
+            <w:r>
+              <w:rPr>
+                <w:rFonts w:asciiTheme="minorHAnsi" w:hAnsiTheme="minorHAnsi"/>
+                <w:color w:val="000000"/>
+              </w:rPr>
+              <w:t>o</w:t>
+            </w:r>
+            <w:r>
+              <w:rPr>
+                <w:rFonts w:asciiTheme="minorHAnsi" w:hAnsiTheme="minorHAnsi"/>
+                <w:color w:val="000000"/>
+              </w:rPr>
+              <w:t>, con i relativi dati</w:t>
+            </w:r>
+            <w:r>
+              <w:rPr>
+                <w:rFonts w:asciiTheme="minorHAnsi" w:hAnsiTheme="minorHAnsi"/>
+                <w:color w:val="000000"/>
+              </w:rPr>
+              <w:t xml:space="preserve"> (</w:t>
+            </w:r>
+            <w:r>
+              <w:rPr>
+                <w:rFonts w:asciiTheme="minorHAnsi" w:hAnsiTheme="minorHAnsi"/>
+                <w:color w:val="000000"/>
+              </w:rPr>
+              <w:t>data</w:t>
+            </w:r>
+            <w:r>
+              <w:rPr>
+                <w:rFonts w:asciiTheme="minorHAnsi" w:hAnsiTheme="minorHAnsi"/>
+                <w:color w:val="000000"/>
+              </w:rPr>
+              <w:t xml:space="preserve"> e</w:t>
+            </w:r>
+            <w:r>
+              <w:rPr>
+                <w:rFonts w:asciiTheme="minorHAnsi" w:hAnsiTheme="minorHAnsi"/>
+                <w:color w:val="000000"/>
+              </w:rPr>
+              <w:t xml:space="preserve"> ora</w:t>
+            </w:r>
+            <w:r>
+              <w:rPr>
+                <w:rFonts w:asciiTheme="minorHAnsi" w:hAnsiTheme="minorHAnsi"/>
+                <w:color w:val="000000"/>
+              </w:rPr>
+              <w:t>,</w:t>
+            </w:r>
+            <w:r>
+              <w:rPr>
+                <w:rFonts w:asciiTheme="minorHAnsi" w:hAnsiTheme="minorHAnsi"/>
+                <w:color w:val="000000"/>
+              </w:rPr>
+              <w:t xml:space="preserve"> </w:t>
+            </w:r>
+            <w:r>
+              <w:rPr>
+                <w:rFonts w:asciiTheme="minorHAnsi" w:hAnsiTheme="minorHAnsi"/>
+                <w:color w:val="000000"/>
+              </w:rPr>
+              <w:t>capacità massima</w:t>
+            </w:r>
+            <w:r>
+              <w:rPr>
+                <w:rFonts w:asciiTheme="minorHAnsi" w:hAnsiTheme="minorHAnsi"/>
+                <w:color w:val="000000"/>
+              </w:rPr>
+              <w:t xml:space="preserve"> e durata</w:t>
+            </w:r>
+            <w:r>
+              <w:rPr>
+                <w:rFonts w:asciiTheme="minorHAnsi" w:hAnsiTheme="minorHAnsi"/>
+                <w:color w:val="000000"/>
+              </w:rPr>
+              <w:t>)</w:t>
+            </w:r>
+            <w:r>
+              <w:rPr>
+                <w:rFonts w:asciiTheme="minorHAnsi" w:hAnsiTheme="minorHAnsi"/>
+                <w:color w:val="000000"/>
+              </w:rPr>
+              <w:t xml:space="preserve">. </w:t>
+            </w:r>
+          </w:p>
+          <w:p>
+            <w:pPr>
+              <w:rPr>
+                <w:rFonts w:asciiTheme="minorHAnsi" w:hAnsiTheme="minorHAnsi"/>
+                <w:color w:val="000000"/>
+              </w:rPr>
+            </w:pPr>
+            <w:r>
+              <w:rPr>
+                <w:rFonts w:asciiTheme="minorHAnsi" w:hAnsiTheme="minorHAnsi"/>
+                <w:color w:val="000000"/>
+              </w:rPr>
+              <w:t xml:space="preserve">6. </w:t>
+            </w:r>
+            <w:r>
+              <w:rPr>
+                <w:rFonts w:asciiTheme="minorHAnsi" w:hAnsiTheme="minorHAnsi"/>
+                <w:color w:val="000000"/>
+              </w:rPr>
+              <w:t>Il sistema</w:t>
+            </w:r>
+            <w:r>
+              <w:rPr>
+                <w:rFonts w:asciiTheme="minorHAnsi" w:hAnsiTheme="minorHAnsi"/>
+                <w:color w:val="000000"/>
+              </w:rPr>
+              <w:t xml:space="preserve"> verifica i dati </w:t>
+            </w:r>
+            <w:r>
+              <w:rPr>
+                <w:rFonts w:asciiTheme="minorHAnsi" w:hAnsiTheme="minorHAnsi"/>
+                <w:color w:val="000000"/>
+              </w:rPr>
+              <w:t>genera un id per la sessione e la registra</w:t>
+            </w:r>
+            <w:r>
+              <w:rPr>
+                <w:rFonts w:asciiTheme="minorHAnsi" w:hAnsiTheme="minorHAnsi"/>
+                <w:color w:val="000000"/>
+              </w:rPr>
+              <w:t>.</w:t>
+            </w:r>
+          </w:p>
+          <w:p>
+            <w:pPr>
+              <w:rPr>
+                <w:rFonts w:asciiTheme="minorHAnsi" w:hAnsiTheme="minorHAnsi"/>
+                <w:i/>
+                <w:iCs/>
+                <w:color w:val="000000"/>
+              </w:rPr>
+            </w:pPr>
+            <w:r>
+              <w:rPr>
+                <w:rFonts w:asciiTheme="minorHAnsi" w:hAnsiTheme="minorHAnsi"/>
+                <w:i/>
+                <w:iCs/>
+                <w:color w:val="000000"/>
+              </w:rPr>
+              <w:t>I</w:t>
+            </w:r>
+            <w:r>
+              <w:rPr>
+                <w:rFonts w:asciiTheme="minorHAnsi" w:hAnsiTheme="minorHAnsi"/>
+                <w:i/>
+                <w:iCs/>
+                <w:color w:val="000000"/>
+              </w:rPr>
+              <w:t>l</w:t>
+            </w:r>
+            <w:r>
+              <w:rPr>
+                <w:rFonts w:asciiTheme="minorHAnsi" w:hAnsiTheme="minorHAnsi"/>
+                <w:i/>
+                <w:iCs/>
+                <w:color w:val="000000"/>
+              </w:rPr>
+              <w:t xml:space="preserve"> pass</w:t>
+            </w:r>
+            <w:r>
+              <w:rPr>
+                <w:rFonts w:asciiTheme="minorHAnsi" w:hAnsiTheme="minorHAnsi"/>
+                <w:i/>
+                <w:iCs/>
+                <w:color w:val="000000"/>
+              </w:rPr>
+              <w:t>o</w:t>
+            </w:r>
+            <w:r>
+              <w:rPr>
+                <w:rFonts w:asciiTheme="minorHAnsi" w:hAnsiTheme="minorHAnsi"/>
+                <w:i/>
+                <w:iCs/>
+                <w:color w:val="000000"/>
+              </w:rPr>
+              <w:t xml:space="preserve"> </w:t>
+            </w:r>
+            <w:proofErr w:type="gramStart"/>
+            <w:r>
+              <w:rPr>
+                <w:rFonts w:asciiTheme="minorHAnsi" w:hAnsiTheme="minorHAnsi"/>
+                <w:i/>
+                <w:iCs/>
+                <w:color w:val="000000"/>
+              </w:rPr>
+              <w:t>5</w:t>
+            </w:r>
+            <w:proofErr w:type="gramEnd"/>
+            <w:r>
+              <w:rPr>
+                <w:rFonts w:asciiTheme="minorHAnsi" w:hAnsiTheme="minorHAnsi"/>
+                <w:i/>
+                <w:iCs/>
+                <w:color w:val="000000"/>
+              </w:rPr>
+              <w:t xml:space="preserve"> </w:t>
+            </w:r>
+            <w:r>
+              <w:rPr>
+                <w:rFonts w:asciiTheme="minorHAnsi" w:hAnsiTheme="minorHAnsi"/>
+                <w:i/>
+                <w:iCs/>
+                <w:color w:val="000000"/>
+              </w:rPr>
+              <w:t xml:space="preserve">viene </w:t>
+            </w:r>
+            <w:r>
+              <w:rPr>
+                <w:rFonts w:asciiTheme="minorHAnsi" w:hAnsiTheme="minorHAnsi"/>
+                <w:i/>
+                <w:iCs/>
+                <w:color w:val="000000"/>
+              </w:rPr>
+              <w:t>ripetut</w:t>
+            </w:r>
+            <w:r>
+              <w:rPr>
+                <w:rFonts w:asciiTheme="minorHAnsi" w:hAnsiTheme="minorHAnsi"/>
+                <w:i/>
+                <w:iCs/>
+                <w:color w:val="000000"/>
+              </w:rPr>
+              <w:t>o</w:t>
+            </w:r>
+            <w:r>
+              <w:rPr>
+                <w:rFonts w:asciiTheme="minorHAnsi" w:hAnsiTheme="minorHAnsi"/>
+                <w:i/>
+                <w:iCs/>
+                <w:color w:val="000000"/>
+              </w:rPr>
+              <w:t xml:space="preserve"> finché serve.</w:t>
+            </w:r>
+          </w:p>
           <w:p>
             <w:pPr>
               <w:rPr>
@@ -3822,23 +3106,10 @@
             </w:pPr>
             <w:r>
               <w:rPr>
-                <w:rFonts w:asciiTheme="minorHAnsi" w:hAnsiTheme="minorHAnsi" w:cs="Segoe UI"/>
-              </w:rPr>
-              <w:t>1. L'amministratore vuole visualizzare l’elenco delle attività offerte</w:t>
-            </w:r>
-            <w:r>
-              <w:rPr>
-                <w:rFonts w:asciiTheme="minorHAnsi" w:hAnsiTheme="minorHAnsi" w:cs="Segoe UI"/>
-              </w:rPr>
-              <w:br/>
-              <w:t>2. Seleziona "Visualizza elenco attività"</w:t>
-            </w:r>
-            <w:r>
-              <w:rPr>
-                <w:rFonts w:asciiTheme="minorHAnsi" w:hAnsiTheme="minorHAnsi" w:cs="Segoe UI"/>
-              </w:rPr>
-              <w:br/>
-              <w:t>3. Il sistema mostra l’elenco delle attività con le relative informazioni</w:t>
+                <w:rFonts w:asciiTheme="minorHAnsi" w:hAnsiTheme="minorHAnsi"/>
+                <w:color w:val="000000"/>
+              </w:rPr>
+              <w:t xml:space="preserve">6. L’amministratore indica di aver finito. </w:t>
             </w:r>
           </w:p>
         </w:tc>
@@ -3853,12 +3124,14 @@
               <w:rPr>
                 <w:rStyle w:val="Enfasigrassetto"/>
                 <w:rFonts w:asciiTheme="minorHAnsi" w:eastAsiaTheme="majorEastAsia" w:hAnsiTheme="minorHAnsi"/>
+                <w:color w:val="000000"/>
               </w:rPr>
             </w:pPr>
             <w:r>
               <w:rPr>
                 <w:rStyle w:val="Enfasigrassetto"/>
                 <w:rFonts w:asciiTheme="minorHAnsi" w:eastAsiaTheme="majorEastAsia" w:hAnsiTheme="minorHAnsi"/>
+                <w:color w:val="000000"/>
               </w:rPr>
               <w:t>Estensioni</w:t>
             </w:r>
@@ -3867,37 +3140,50 @@
         <w:tc>
           <w:tcPr>
             <w:tcW w:w="6882" w:type="dxa"/>
-            <w:vAlign w:val="center"/>
-          </w:tcPr>
-          <w:p>
-            <w:pPr>
-              <w:rPr>
-                <w:rFonts w:cs="Segoe UI"/>
-              </w:rPr>
-            </w:pPr>
-            <w:r>
-              <w:rPr>
-                <w:rStyle w:val="Enfasigrassetto"/>
-                <w:rFonts w:asciiTheme="minorHAnsi" w:eastAsiaTheme="majorEastAsia" w:hAnsiTheme="minorHAnsi" w:cs="Segoe UI"/>
-              </w:rPr>
-              <w:t xml:space="preserve">3a. </w:t>
-            </w:r>
-            <w:r>
-              <w:rPr>
-                <w:rStyle w:val="Enfasigrassetto"/>
-                <w:rFonts w:asciiTheme="minorHAnsi" w:eastAsiaTheme="majorEastAsia" w:hAnsiTheme="minorHAnsi" w:cs="Segoe UI"/>
-                <w:b w:val="0"/>
-                <w:bCs w:val="0"/>
-              </w:rPr>
-              <w:t>Nessuna attività presente</w:t>
-            </w:r>
-            <w:r>
-              <w:rPr>
-                <w:rFonts w:cs="Segoe UI"/>
+          </w:tcPr>
+          <w:p>
+            <w:pPr>
+              <w:rPr>
+                <w:rFonts w:asciiTheme="minorHAnsi" w:hAnsiTheme="minorHAnsi"/>
+                <w:color w:val="000000"/>
+              </w:rPr>
+            </w:pPr>
+            <w:r>
+              <w:rPr>
+                <w:rFonts w:asciiTheme="minorHAnsi" w:hAnsiTheme="minorHAnsi"/>
                 <w:b/>
                 <w:bCs/>
-              </w:rPr>
-              <w:t>:</w:t>
+                <w:color w:val="000000"/>
+              </w:rPr>
+              <w:t>3a.</w:t>
+            </w:r>
+            <w:r>
+              <w:rPr>
+                <w:rFonts w:asciiTheme="minorHAnsi" w:hAnsiTheme="minorHAnsi"/>
+                <w:color w:val="000000"/>
+              </w:rPr>
+              <w:t xml:space="preserve"> L</w:t>
+            </w:r>
+            <w:r>
+              <w:rPr>
+                <w:rFonts w:asciiTheme="minorHAnsi" w:hAnsiTheme="minorHAnsi"/>
+                <w:color w:val="000000"/>
+              </w:rPr>
+              <w:t>’amministratore inserisce un</w:t>
+            </w:r>
+            <w:r>
+              <w:rPr>
+                <w:rFonts w:asciiTheme="minorHAnsi" w:hAnsiTheme="minorHAnsi"/>
+                <w:color w:val="000000"/>
+              </w:rPr>
+              <w:t xml:space="preserve"> tipo di </w:t>
+            </w:r>
+            <w:r>
+              <w:rPr>
+                <w:rFonts w:asciiTheme="minorHAnsi" w:hAnsiTheme="minorHAnsi"/>
+                <w:color w:val="000000"/>
+              </w:rPr>
+              <w:t xml:space="preserve">attività già presente </w:t>
             </w:r>
           </w:p>
           <w:p>
@@ -3905,14 +3191,35 @@
               <w:pStyle w:val="Paragrafoelenco"/>
               <w:numPr>
                 <w:ilvl w:val="0"/>
-                <w:numId w:val="37"/>
+                <w:numId w:val="29"/>
               </w:numPr>
-            </w:pPr>
-            <w:r>
-              <w:rPr>
-                <w:rFonts w:cs="Segoe UI"/>
-              </w:rPr>
-              <w:t>Il sistema mostra il messaggio "Nessuna attività configurata"</w:t>
+              <w:rPr>
+                <w:color w:val="000000"/>
+              </w:rPr>
+            </w:pPr>
+            <w:r>
+              <w:rPr>
+                <w:color w:val="000000"/>
+              </w:rPr>
+              <w:t>Il sistema genera un messaggio d’errore</w:t>
+            </w:r>
+          </w:p>
+          <w:p>
+            <w:pPr>
+              <w:pStyle w:val="Paragrafoelenco"/>
+              <w:numPr>
+                <w:ilvl w:val="0"/>
+                <w:numId w:val="29"/>
+              </w:numPr>
+              <w:rPr>
+                <w:color w:val="000000"/>
+              </w:rPr>
+            </w:pPr>
+            <w:r>
+              <w:rPr>
+                <w:color w:val="000000"/>
+              </w:rPr>
+              <w:t>Si ripete il punto 3 inserendo un'altra attività.</w:t>
             </w:r>
           </w:p>
         </w:tc>
@@ -3927,12 +3234,14 @@
               <w:rPr>
                 <w:rStyle w:val="Enfasigrassetto"/>
                 <w:rFonts w:asciiTheme="minorHAnsi" w:eastAsiaTheme="majorEastAsia" w:hAnsiTheme="minorHAnsi"/>
+                <w:color w:val="000000"/>
               </w:rPr>
             </w:pPr>
             <w:r>
               <w:rPr>
                 <w:rStyle w:val="Enfasigrassetto"/>
                 <w:rFonts w:asciiTheme="minorHAnsi" w:eastAsiaTheme="majorEastAsia" w:hAnsiTheme="minorHAnsi"/>
+                <w:color w:val="000000"/>
               </w:rPr>
               <w:t>Frequenza di ripetizione</w:t>
             </w:r>
@@ -3941,7 +3250,6 @@
         <w:tc>
           <w:tcPr>
             <w:tcW w:w="6882" w:type="dxa"/>
-            <w:vAlign w:val="center"/>
           </w:tcPr>
           <w:p>
             <w:pPr>
@@ -3950,6 +3258,13 @@
                 <w:lang w:eastAsia="en-US"/>
               </w:rPr>
             </w:pPr>
+            <w:r>
+              <w:rPr>
+                <w:rFonts w:asciiTheme="minorHAnsi" w:hAnsiTheme="minorHAnsi"/>
+                <w:color w:val="000000"/>
+              </w:rPr>
+              <w:t>Quando vengono introdotte nuove attività nel parco.</w:t>
+            </w:r>
           </w:p>
         </w:tc>
       </w:tr>
@@ -3965,9 +3280,19 @@
       <w:pPr>
         <w:pStyle w:val="Titolo2"/>
       </w:pPr>
-      <w:bookmarkStart w:id="7" w:name="_Toc200908286"/>
+      <w:bookmarkStart w:id="7" w:name="_Toc201569507"/>
       <w:r>
-        <w:t>UC7: Registra guida</w:t>
+        <w:lastRenderedPageBreak/>
+        <w:t>UC</w:t>
+      </w:r>
+      <w:r>
+        <w:t>4</w:t>
+      </w:r>
+      <w:r>
+        <w:t xml:space="preserve">: </w:t>
+      </w:r>
+      <w:r>
+        <w:t>Visualizza elenco attività</w:t>
       </w:r>
       <w:bookmarkEnd w:id="7"/>
     </w:p>
@@ -4018,7 +3343,7 @@
               <w:rPr>
                 <w:rFonts w:asciiTheme="minorHAnsi" w:hAnsiTheme="minorHAnsi" w:cs="Segoe UI"/>
               </w:rPr>
-              <w:t>UC7: Registra guida</w:t>
+              <w:t>UC4: Visualizza elenco attività</w:t>
             </w:r>
           </w:p>
         </w:tc>
@@ -4060,7 +3385,7 @@
               <w:rPr>
                 <w:rFonts w:asciiTheme="minorHAnsi" w:hAnsiTheme="minorHAnsi" w:cs="Segoe UI"/>
               </w:rPr>
-              <w:t>Applicazione Adventure Time</w:t>
+              <w:t xml:space="preserve">Applicazione Adventure Time </w:t>
             </w:r>
           </w:p>
         </w:tc>
@@ -4208,21 +3533,189 @@
               <w:rPr>
                 <w:rFonts w:asciiTheme="minorHAnsi" w:hAnsiTheme="minorHAnsi" w:cs="Segoe UI"/>
               </w:rPr>
-              <w:t>: necessita inserire nuovi profili guida per coprire attività.</w:t>
-            </w:r>
+              <w:t>: necessita una panoramica completa delle attività per gestire l'offerta del parco</w:t>
+            </w:r>
+          </w:p>
+        </w:tc>
+      </w:tr>
+      <w:tr>
+        <w:tc>
+          <w:tcPr>
+            <w:tcW w:w="3114" w:type="dxa"/>
+          </w:tcPr>
+          <w:p>
+            <w:pPr>
+              <w:rPr>
+                <w:rStyle w:val="Enfasigrassetto"/>
+                <w:rFonts w:asciiTheme="minorHAnsi" w:eastAsiaTheme="majorEastAsia" w:hAnsiTheme="minorHAnsi"/>
+              </w:rPr>
+            </w:pPr>
+            <w:r>
+              <w:rPr>
+                <w:rStyle w:val="Enfasigrassetto"/>
+                <w:rFonts w:asciiTheme="minorHAnsi" w:eastAsiaTheme="majorEastAsia" w:hAnsiTheme="minorHAnsi"/>
+              </w:rPr>
+              <w:t>Pre-condizioni</w:t>
+            </w:r>
+          </w:p>
+        </w:tc>
+        <w:tc>
+          <w:tcPr>
+            <w:tcW w:w="6882" w:type="dxa"/>
+            <w:vAlign w:val="center"/>
+          </w:tcPr>
+          <w:p>
+            <w:pPr>
+              <w:rPr>
+                <w:rFonts w:asciiTheme="minorHAnsi" w:hAnsiTheme="minorHAnsi"/>
+                <w:lang w:eastAsia="en-US"/>
+              </w:rPr>
+            </w:pPr>
             <w:r>
               <w:rPr>
                 <w:rFonts w:asciiTheme="minorHAnsi" w:hAnsiTheme="minorHAnsi" w:cs="Segoe UI"/>
               </w:rPr>
+              <w:t>Le attività sono state configurate nel sistema</w:t>
+            </w:r>
+          </w:p>
+        </w:tc>
+      </w:tr>
+      <w:tr>
+        <w:tc>
+          <w:tcPr>
+            <w:tcW w:w="3114" w:type="dxa"/>
+          </w:tcPr>
+          <w:p>
+            <w:pPr>
+              <w:rPr>
+                <w:rStyle w:val="Enfasigrassetto"/>
+                <w:rFonts w:asciiTheme="minorHAnsi" w:eastAsiaTheme="majorEastAsia" w:hAnsiTheme="minorHAnsi"/>
+              </w:rPr>
+            </w:pPr>
+            <w:r>
+              <w:rPr>
+                <w:rStyle w:val="Enfasigrassetto"/>
+                <w:rFonts w:asciiTheme="minorHAnsi" w:eastAsiaTheme="majorEastAsia" w:hAnsiTheme="minorHAnsi"/>
+              </w:rPr>
+              <w:t>Garanzia di successo</w:t>
+            </w:r>
+          </w:p>
+        </w:tc>
+        <w:tc>
+          <w:tcPr>
+            <w:tcW w:w="6882" w:type="dxa"/>
+            <w:vAlign w:val="center"/>
+          </w:tcPr>
+          <w:p>
+            <w:pPr>
+              <w:rPr>
+                <w:rFonts w:asciiTheme="minorHAnsi" w:hAnsiTheme="minorHAnsi"/>
+                <w:lang w:eastAsia="en-US"/>
+              </w:rPr>
+            </w:pPr>
+            <w:r>
+              <w:rPr>
+                <w:rFonts w:asciiTheme="minorHAnsi" w:hAnsiTheme="minorHAnsi" w:cs="Segoe UI"/>
+              </w:rPr>
+              <w:t>Il sistema visualizza l'elenco completo di tutte le tipologie di attività offerte dal parco</w:t>
+            </w:r>
+          </w:p>
+        </w:tc>
+      </w:tr>
+      <w:tr>
+        <w:tc>
+          <w:tcPr>
+            <w:tcW w:w="3114" w:type="dxa"/>
+          </w:tcPr>
+          <w:p>
+            <w:pPr>
+              <w:rPr>
+                <w:rStyle w:val="Enfasigrassetto"/>
+                <w:rFonts w:asciiTheme="minorHAnsi" w:eastAsiaTheme="majorEastAsia" w:hAnsiTheme="minorHAnsi"/>
+              </w:rPr>
+            </w:pPr>
+            <w:r>
+              <w:rPr>
+                <w:rStyle w:val="Enfasigrassetto"/>
+                <w:rFonts w:asciiTheme="minorHAnsi" w:eastAsiaTheme="majorEastAsia" w:hAnsiTheme="minorHAnsi"/>
+              </w:rPr>
+              <w:t>Scenario principale di successo</w:t>
+            </w:r>
+          </w:p>
+        </w:tc>
+        <w:tc>
+          <w:tcPr>
+            <w:tcW w:w="6882" w:type="dxa"/>
+            <w:vAlign w:val="center"/>
+          </w:tcPr>
+          <w:p>
+            <w:pPr>
+              <w:rPr>
+                <w:rFonts w:asciiTheme="minorHAnsi" w:hAnsiTheme="minorHAnsi"/>
+                <w:lang w:eastAsia="en-US"/>
+              </w:rPr>
+            </w:pPr>
+            <w:r>
+              <w:rPr>
+                <w:rFonts w:asciiTheme="minorHAnsi" w:hAnsiTheme="minorHAnsi" w:cs="Segoe UI"/>
+              </w:rPr>
+              <w:t>1. L'amministratore vuole visualizzare l’elenco delle attività offerte</w:t>
+            </w:r>
+            <w:r>
+              <w:rPr>
+                <w:rFonts w:asciiTheme="minorHAnsi" w:hAnsiTheme="minorHAnsi" w:cs="Segoe UI"/>
+              </w:rPr>
               <w:br/>
-              <w:t>-</w:t>
-            </w:r>
-            <w:r>
-              <w:rPr>
-                <w:rStyle w:val="apple-converted-space"/>
+              <w:t>2. Seleziona "Visualizza elenco attività"</w:t>
+            </w:r>
+            <w:r>
+              <w:rPr>
+                <w:rFonts w:asciiTheme="minorHAnsi" w:hAnsiTheme="minorHAnsi" w:cs="Segoe UI"/>
+              </w:rPr>
+              <w:br/>
+              <w:t>3. Il sistema mostra l’elenco delle attività con le relative informazioni</w:t>
+            </w:r>
+          </w:p>
+        </w:tc>
+      </w:tr>
+      <w:tr>
+        <w:tc>
+          <w:tcPr>
+            <w:tcW w:w="3114" w:type="dxa"/>
+          </w:tcPr>
+          <w:p>
+            <w:pPr>
+              <w:rPr>
+                <w:rStyle w:val="Enfasigrassetto"/>
+                <w:rFonts w:asciiTheme="minorHAnsi" w:eastAsiaTheme="majorEastAsia" w:hAnsiTheme="minorHAnsi"/>
+              </w:rPr>
+            </w:pPr>
+            <w:r>
+              <w:rPr>
+                <w:rStyle w:val="Enfasigrassetto"/>
+                <w:rFonts w:asciiTheme="minorHAnsi" w:eastAsiaTheme="majorEastAsia" w:hAnsiTheme="minorHAnsi"/>
+              </w:rPr>
+              <w:t>Estensioni</w:t>
+            </w:r>
+          </w:p>
+        </w:tc>
+        <w:tc>
+          <w:tcPr>
+            <w:tcW w:w="6882" w:type="dxa"/>
+            <w:vAlign w:val="center"/>
+          </w:tcPr>
+          <w:p>
+            <w:pPr>
+              <w:rPr>
+                <w:rFonts w:cs="Segoe UI"/>
+              </w:rPr>
+            </w:pPr>
+            <w:r>
+              <w:rPr>
+                <w:rStyle w:val="Enfasigrassetto"/>
                 <w:rFonts w:asciiTheme="minorHAnsi" w:eastAsiaTheme="majorEastAsia" w:hAnsiTheme="minorHAnsi" w:cs="Segoe UI"/>
               </w:rPr>
-              <w:t> </w:t>
+              <w:t xml:space="preserve">3a. </w:t>
             </w:r>
             <w:r>
               <w:rPr>
@@ -4231,13 +3724,30 @@
                 <w:b w:val="0"/>
                 <w:bCs w:val="0"/>
               </w:rPr>
-              <w:t>Guida</w:t>
-            </w:r>
-            <w:r>
-              <w:rPr>
-                <w:rFonts w:asciiTheme="minorHAnsi" w:hAnsiTheme="minorHAnsi" w:cs="Segoe UI"/>
-              </w:rPr>
-              <w:t>: vuole essere registrata correttamente per ricevere assegnazioni</w:t>
+              <w:t>Nessuna attività presente</w:t>
+            </w:r>
+            <w:r>
+              <w:rPr>
+                <w:rFonts w:cs="Segoe UI"/>
+                <w:b/>
+                <w:bCs/>
+              </w:rPr>
+              <w:t>:</w:t>
+            </w:r>
+          </w:p>
+          <w:p>
+            <w:pPr>
+              <w:pStyle w:val="Paragrafoelenco"/>
+              <w:numPr>
+                <w:ilvl w:val="0"/>
+                <w:numId w:val="37"/>
+              </w:numPr>
+            </w:pPr>
+            <w:r>
+              <w:rPr>
+                <w:rFonts w:cs="Segoe UI"/>
+              </w:rPr>
+              <w:t>Il sistema mostra il messaggio "Nessuna attività configurata"</w:t>
             </w:r>
           </w:p>
         </w:tc>
@@ -4259,7 +3769,7 @@
                 <w:rStyle w:val="Enfasigrassetto"/>
                 <w:rFonts w:asciiTheme="minorHAnsi" w:eastAsiaTheme="majorEastAsia" w:hAnsiTheme="minorHAnsi"/>
               </w:rPr>
-              <w:t>Pre-condizioni</w:t>
+              <w:t>Frequenza di ripetizione</w:t>
             </w:r>
           </w:p>
         </w:tc>
@@ -4275,187 +3785,6 @@
                 <w:lang w:eastAsia="en-US"/>
               </w:rPr>
             </w:pPr>
-            <w:r>
-              <w:rPr>
-                <w:rFonts w:asciiTheme="minorHAnsi" w:hAnsiTheme="minorHAnsi" w:cs="Segoe UI"/>
-              </w:rPr>
-              <w:t>La guida non risulta già registrata</w:t>
-            </w:r>
-          </w:p>
-        </w:tc>
-      </w:tr>
-      <w:tr>
-        <w:tc>
-          <w:tcPr>
-            <w:tcW w:w="3114" w:type="dxa"/>
-          </w:tcPr>
-          <w:p>
-            <w:pPr>
-              <w:rPr>
-                <w:rStyle w:val="Enfasigrassetto"/>
-                <w:rFonts w:asciiTheme="minorHAnsi" w:eastAsiaTheme="majorEastAsia" w:hAnsiTheme="minorHAnsi"/>
-              </w:rPr>
-            </w:pPr>
-            <w:r>
-              <w:rPr>
-                <w:rStyle w:val="Enfasigrassetto"/>
-                <w:rFonts w:asciiTheme="minorHAnsi" w:eastAsiaTheme="majorEastAsia" w:hAnsiTheme="minorHAnsi"/>
-              </w:rPr>
-              <w:t>Garanzia di successo</w:t>
-            </w:r>
-          </w:p>
-        </w:tc>
-        <w:tc>
-          <w:tcPr>
-            <w:tcW w:w="6882" w:type="dxa"/>
-            <w:vAlign w:val="center"/>
-          </w:tcPr>
-          <w:p>
-            <w:pPr>
-              <w:rPr>
-                <w:rFonts w:asciiTheme="minorHAnsi" w:hAnsiTheme="minorHAnsi"/>
-                <w:lang w:eastAsia="en-US"/>
-              </w:rPr>
-            </w:pPr>
-            <w:r>
-              <w:rPr>
-                <w:rFonts w:asciiTheme="minorHAnsi" w:hAnsiTheme="minorHAnsi" w:cs="Segoe UI"/>
-              </w:rPr>
-              <w:t>La guida è registrata nel sistema con i relativi dati e appare disponibile per l'assegnazione ad attività</w:t>
-            </w:r>
-          </w:p>
-        </w:tc>
-      </w:tr>
-      <w:tr>
-        <w:tc>
-          <w:tcPr>
-            <w:tcW w:w="3114" w:type="dxa"/>
-          </w:tcPr>
-          <w:p>
-            <w:pPr>
-              <w:rPr>
-                <w:rStyle w:val="Enfasigrassetto"/>
-                <w:rFonts w:asciiTheme="minorHAnsi" w:eastAsiaTheme="majorEastAsia" w:hAnsiTheme="minorHAnsi"/>
-              </w:rPr>
-            </w:pPr>
-            <w:r>
-              <w:rPr>
-                <w:rStyle w:val="Enfasigrassetto"/>
-                <w:rFonts w:asciiTheme="minorHAnsi" w:eastAsiaTheme="majorEastAsia" w:hAnsiTheme="minorHAnsi"/>
-              </w:rPr>
-              <w:t>Scenario principale di successo</w:t>
-            </w:r>
-          </w:p>
-        </w:tc>
-        <w:tc>
-          <w:tcPr>
-            <w:tcW w:w="6882" w:type="dxa"/>
-            <w:vAlign w:val="center"/>
-          </w:tcPr>
-          <w:p>
-            <w:pPr>
-              <w:rPr>
-                <w:rFonts w:asciiTheme="minorHAnsi" w:hAnsiTheme="minorHAnsi"/>
-                <w:lang w:eastAsia="en-US"/>
-              </w:rPr>
-            </w:pPr>
-            <w:r>
-              <w:rPr>
-                <w:rFonts w:asciiTheme="minorHAnsi" w:hAnsiTheme="minorHAnsi" w:cs="Segoe UI"/>
-              </w:rPr>
-              <w:t>1. L'amministratore seleziona "Registra guida"</w:t>
-            </w:r>
-            <w:r>
-              <w:rPr>
-                <w:rFonts w:asciiTheme="minorHAnsi" w:hAnsiTheme="minorHAnsi" w:cs="Segoe UI"/>
-              </w:rPr>
-              <w:br/>
-              <w:t>2. L’amministratore inserisce i dati della guida (nome, codice attestato e specializzazione)</w:t>
-            </w:r>
-            <w:r>
-              <w:rPr>
-                <w:rFonts w:asciiTheme="minorHAnsi" w:hAnsiTheme="minorHAnsi" w:cs="Segoe UI"/>
-              </w:rPr>
-              <w:br/>
-              <w:t>3. Il sistema salva i dati e genera un ID per la guida</w:t>
-            </w:r>
-          </w:p>
-        </w:tc>
-      </w:tr>
-      <w:tr>
-        <w:tc>
-          <w:tcPr>
-            <w:tcW w:w="3114" w:type="dxa"/>
-          </w:tcPr>
-          <w:p>
-            <w:pPr>
-              <w:rPr>
-                <w:rStyle w:val="Enfasigrassetto"/>
-                <w:rFonts w:asciiTheme="minorHAnsi" w:eastAsiaTheme="majorEastAsia" w:hAnsiTheme="minorHAnsi"/>
-              </w:rPr>
-            </w:pPr>
-            <w:r>
-              <w:rPr>
-                <w:rStyle w:val="Enfasigrassetto"/>
-                <w:rFonts w:asciiTheme="minorHAnsi" w:eastAsiaTheme="majorEastAsia" w:hAnsiTheme="minorHAnsi"/>
-              </w:rPr>
-              <w:t>Estensioni</w:t>
-            </w:r>
-          </w:p>
-        </w:tc>
-        <w:tc>
-          <w:tcPr>
-            <w:tcW w:w="6882" w:type="dxa"/>
-            <w:vAlign w:val="center"/>
-          </w:tcPr>
-          <w:p>
-            <w:pPr>
-              <w:rPr>
-                <w:rFonts w:asciiTheme="minorHAnsi" w:hAnsiTheme="minorHAnsi"/>
-              </w:rPr>
-            </w:pPr>
-          </w:p>
-        </w:tc>
-      </w:tr>
-      <w:tr>
-        <w:tc>
-          <w:tcPr>
-            <w:tcW w:w="3114" w:type="dxa"/>
-          </w:tcPr>
-          <w:p>
-            <w:pPr>
-              <w:rPr>
-                <w:rStyle w:val="Enfasigrassetto"/>
-                <w:rFonts w:asciiTheme="minorHAnsi" w:eastAsiaTheme="majorEastAsia" w:hAnsiTheme="minorHAnsi"/>
-              </w:rPr>
-            </w:pPr>
-            <w:r>
-              <w:rPr>
-                <w:rStyle w:val="Enfasigrassetto"/>
-                <w:rFonts w:asciiTheme="minorHAnsi" w:eastAsiaTheme="majorEastAsia" w:hAnsiTheme="minorHAnsi"/>
-              </w:rPr>
-              <w:t>Frequenza di ripetizione</w:t>
-            </w:r>
-          </w:p>
-        </w:tc>
-        <w:tc>
-          <w:tcPr>
-            <w:tcW w:w="6882" w:type="dxa"/>
-            <w:vAlign w:val="center"/>
-          </w:tcPr>
-          <w:p>
-            <w:pPr>
-              <w:rPr>
-                <w:rFonts w:asciiTheme="minorHAnsi" w:hAnsiTheme="minorHAnsi"/>
-                <w:lang w:eastAsia="en-US"/>
-              </w:rPr>
-            </w:pPr>
-            <w:r>
-              <w:rPr>
-                <w:rFonts w:asciiTheme="minorHAnsi" w:hAnsiTheme="minorHAnsi" w:cs="Segoe UI"/>
-              </w:rPr>
-              <w:t>Medio-bassa (1-5 volte al mese, in fase di nuove assunzioni)</w:t>
-            </w:r>
           </w:p>
         </w:tc>
       </w:tr>
@@ -4463,7 +3792,7 @@
     <w:p>
       <w:pPr>
         <w:rPr>
-          <w:lang w:eastAsia="en-US"/>
+          <w:rFonts w:asciiTheme="minorHAnsi" w:hAnsiTheme="minorHAnsi"/>
         </w:rPr>
       </w:pPr>
     </w:p>
@@ -4471,9 +3800,9 @@
       <w:pPr>
         <w:pStyle w:val="Titolo2"/>
       </w:pPr>
-      <w:bookmarkStart w:id="8" w:name="_Toc200908287"/>
+      <w:bookmarkStart w:id="8" w:name="_Toc201569508"/>
       <w:r>
-        <w:t>UC9: Assegna guida</w:t>
+        <w:t>UC7: Registra guida</w:t>
       </w:r>
       <w:bookmarkEnd w:id="8"/>
     </w:p>
@@ -4497,192 +3826,698 @@
               <w:rPr>
                 <w:rStyle w:val="Enfasigrassetto"/>
                 <w:rFonts w:asciiTheme="minorHAnsi" w:eastAsiaTheme="majorEastAsia" w:hAnsiTheme="minorHAnsi"/>
-                <w:color w:val="000000"/>
-              </w:rPr>
-            </w:pPr>
-            <w:r>
+              </w:rPr>
+            </w:pPr>
+            <w:r>
+              <w:rPr>
+                <w:rStyle w:val="Enfasigrassetto"/>
+                <w:rFonts w:asciiTheme="minorHAnsi" w:eastAsiaTheme="majorEastAsia" w:hAnsiTheme="minorHAnsi"/>
+              </w:rPr>
+              <w:t>Nome del caso d’uso</w:t>
+            </w:r>
+          </w:p>
+        </w:tc>
+        <w:tc>
+          <w:tcPr>
+            <w:tcW w:w="6882" w:type="dxa"/>
+            <w:vAlign w:val="center"/>
+          </w:tcPr>
+          <w:p>
+            <w:pPr>
+              <w:rPr>
+                <w:rFonts w:asciiTheme="minorHAnsi" w:hAnsiTheme="minorHAnsi"/>
+                <w:lang w:eastAsia="en-US"/>
+              </w:rPr>
+            </w:pPr>
+            <w:r>
+              <w:rPr>
+                <w:rFonts w:asciiTheme="minorHAnsi" w:hAnsiTheme="minorHAnsi" w:cs="Segoe UI"/>
+              </w:rPr>
+              <w:t>UC7: Registra guida</w:t>
+            </w:r>
+          </w:p>
+        </w:tc>
+      </w:tr>
+      <w:tr>
+        <w:tc>
+          <w:tcPr>
+            <w:tcW w:w="3114" w:type="dxa"/>
+          </w:tcPr>
+          <w:p>
+            <w:pPr>
+              <w:rPr>
+                <w:rStyle w:val="Enfasigrassetto"/>
+                <w:rFonts w:asciiTheme="minorHAnsi" w:eastAsiaTheme="majorEastAsia" w:hAnsiTheme="minorHAnsi"/>
+              </w:rPr>
+            </w:pPr>
+            <w:r>
+              <w:rPr>
+                <w:rStyle w:val="Enfasigrassetto"/>
+                <w:rFonts w:asciiTheme="minorHAnsi" w:eastAsiaTheme="majorEastAsia" w:hAnsiTheme="minorHAnsi"/>
+              </w:rPr>
+              <w:t>Portata</w:t>
+            </w:r>
+          </w:p>
+        </w:tc>
+        <w:tc>
+          <w:tcPr>
+            <w:tcW w:w="6882" w:type="dxa"/>
+            <w:vAlign w:val="center"/>
+          </w:tcPr>
+          <w:p>
+            <w:pPr>
+              <w:rPr>
+                <w:rFonts w:asciiTheme="minorHAnsi" w:hAnsiTheme="minorHAnsi"/>
+                <w:lang w:eastAsia="en-US"/>
+              </w:rPr>
+            </w:pPr>
+            <w:r>
+              <w:rPr>
+                <w:rFonts w:asciiTheme="minorHAnsi" w:hAnsiTheme="minorHAnsi" w:cs="Segoe UI"/>
+              </w:rPr>
+              <w:t>Applicazione Adventure Time</w:t>
+            </w:r>
+          </w:p>
+        </w:tc>
+      </w:tr>
+      <w:tr>
+        <w:tc>
+          <w:tcPr>
+            <w:tcW w:w="3114" w:type="dxa"/>
+          </w:tcPr>
+          <w:p>
+            <w:pPr>
+              <w:rPr>
+                <w:rStyle w:val="Enfasigrassetto"/>
+                <w:rFonts w:asciiTheme="minorHAnsi" w:eastAsiaTheme="majorEastAsia" w:hAnsiTheme="minorHAnsi"/>
+              </w:rPr>
+            </w:pPr>
+            <w:r>
+              <w:rPr>
+                <w:rStyle w:val="Enfasigrassetto"/>
+                <w:rFonts w:asciiTheme="minorHAnsi" w:eastAsiaTheme="majorEastAsia" w:hAnsiTheme="minorHAnsi"/>
+              </w:rPr>
+              <w:t>Livello</w:t>
+            </w:r>
+          </w:p>
+        </w:tc>
+        <w:tc>
+          <w:tcPr>
+            <w:tcW w:w="6882" w:type="dxa"/>
+            <w:vAlign w:val="center"/>
+          </w:tcPr>
+          <w:p>
+            <w:pPr>
+              <w:rPr>
+                <w:rFonts w:asciiTheme="minorHAnsi" w:hAnsiTheme="minorHAnsi"/>
+                <w:lang w:eastAsia="en-US"/>
+              </w:rPr>
+            </w:pPr>
+            <w:r>
+              <w:rPr>
+                <w:rFonts w:asciiTheme="minorHAnsi" w:hAnsiTheme="minorHAnsi" w:cs="Segoe UI"/>
+              </w:rPr>
+              <w:t>Obiettivo utente</w:t>
+            </w:r>
+          </w:p>
+        </w:tc>
+      </w:tr>
+      <w:tr>
+        <w:tc>
+          <w:tcPr>
+            <w:tcW w:w="3114" w:type="dxa"/>
+          </w:tcPr>
+          <w:p>
+            <w:pPr>
+              <w:rPr>
+                <w:rStyle w:val="Enfasigrassetto"/>
+                <w:rFonts w:asciiTheme="minorHAnsi" w:eastAsiaTheme="majorEastAsia" w:hAnsiTheme="minorHAnsi"/>
+              </w:rPr>
+            </w:pPr>
+            <w:r>
+              <w:rPr>
+                <w:rStyle w:val="Enfasigrassetto"/>
+                <w:rFonts w:asciiTheme="minorHAnsi" w:eastAsiaTheme="majorEastAsia" w:hAnsiTheme="minorHAnsi"/>
+              </w:rPr>
+              <w:t>Attore primario</w:t>
+            </w:r>
+          </w:p>
+        </w:tc>
+        <w:tc>
+          <w:tcPr>
+            <w:tcW w:w="6882" w:type="dxa"/>
+            <w:vAlign w:val="center"/>
+          </w:tcPr>
+          <w:p>
+            <w:pPr>
+              <w:rPr>
+                <w:rFonts w:asciiTheme="minorHAnsi" w:hAnsiTheme="minorHAnsi"/>
+                <w:lang w:eastAsia="en-US"/>
+              </w:rPr>
+            </w:pPr>
+            <w:r>
+              <w:rPr>
+                <w:rFonts w:asciiTheme="minorHAnsi" w:hAnsiTheme="minorHAnsi" w:cs="Segoe UI"/>
+              </w:rPr>
+              <w:t>Amministratore</w:t>
+            </w:r>
+          </w:p>
+        </w:tc>
+      </w:tr>
+      <w:tr>
+        <w:tc>
+          <w:tcPr>
+            <w:tcW w:w="3114" w:type="dxa"/>
+          </w:tcPr>
+          <w:p>
+            <w:pPr>
+              <w:rPr>
+                <w:rStyle w:val="Enfasigrassetto"/>
+                <w:rFonts w:asciiTheme="minorHAnsi" w:eastAsiaTheme="majorEastAsia" w:hAnsiTheme="minorHAnsi"/>
+              </w:rPr>
+            </w:pPr>
+            <w:r>
+              <w:rPr>
+                <w:rStyle w:val="Enfasigrassetto"/>
+                <w:rFonts w:asciiTheme="minorHAnsi" w:eastAsiaTheme="majorEastAsia" w:hAnsiTheme="minorHAnsi"/>
+              </w:rPr>
+              <w:t>Parti interessate e interessi</w:t>
+            </w:r>
+          </w:p>
+        </w:tc>
+        <w:tc>
+          <w:tcPr>
+            <w:tcW w:w="6882" w:type="dxa"/>
+            <w:vAlign w:val="center"/>
+          </w:tcPr>
+          <w:p>
+            <w:pPr>
+              <w:rPr>
+                <w:rFonts w:asciiTheme="minorHAnsi" w:hAnsiTheme="minorHAnsi"/>
+                <w:lang w:eastAsia="en-US"/>
+              </w:rPr>
+            </w:pPr>
+            <w:r>
+              <w:rPr>
+                <w:rFonts w:asciiTheme="minorHAnsi" w:hAnsiTheme="minorHAnsi" w:cs="Segoe UI"/>
+              </w:rPr>
+              <w:t>-</w:t>
+            </w:r>
+            <w:r>
+              <w:rPr>
+                <w:rStyle w:val="apple-converted-space"/>
+                <w:rFonts w:asciiTheme="minorHAnsi" w:eastAsiaTheme="majorEastAsia" w:hAnsiTheme="minorHAnsi" w:cs="Segoe UI"/>
+              </w:rPr>
+              <w:t> </w:t>
+            </w:r>
+            <w:r>
+              <w:rPr>
+                <w:rStyle w:val="Enfasigrassetto"/>
+                <w:rFonts w:asciiTheme="minorHAnsi" w:eastAsiaTheme="majorEastAsia" w:hAnsiTheme="minorHAnsi" w:cs="Segoe UI"/>
+                <w:b w:val="0"/>
+                <w:bCs w:val="0"/>
+              </w:rPr>
+              <w:t>Amministratore</w:t>
+            </w:r>
+            <w:r>
+              <w:rPr>
+                <w:rFonts w:asciiTheme="minorHAnsi" w:hAnsiTheme="minorHAnsi" w:cs="Segoe UI"/>
+              </w:rPr>
+              <w:t>: necessita inserire nuovi profili guida per coprire attività.</w:t>
+            </w:r>
+            <w:r>
+              <w:rPr>
+                <w:rFonts w:asciiTheme="minorHAnsi" w:hAnsiTheme="minorHAnsi" w:cs="Segoe UI"/>
+              </w:rPr>
+              <w:br/>
+              <w:t>-</w:t>
+            </w:r>
+            <w:r>
+              <w:rPr>
+                <w:rStyle w:val="apple-converted-space"/>
+                <w:rFonts w:asciiTheme="minorHAnsi" w:eastAsiaTheme="majorEastAsia" w:hAnsiTheme="minorHAnsi" w:cs="Segoe UI"/>
+              </w:rPr>
+              <w:t> </w:t>
+            </w:r>
+            <w:r>
+              <w:rPr>
+                <w:rStyle w:val="Enfasigrassetto"/>
+                <w:rFonts w:asciiTheme="minorHAnsi" w:eastAsiaTheme="majorEastAsia" w:hAnsiTheme="minorHAnsi" w:cs="Segoe UI"/>
+                <w:b w:val="0"/>
+                <w:bCs w:val="0"/>
+              </w:rPr>
+              <w:t>Guida</w:t>
+            </w:r>
+            <w:r>
+              <w:rPr>
+                <w:rFonts w:asciiTheme="minorHAnsi" w:hAnsiTheme="minorHAnsi" w:cs="Segoe UI"/>
+              </w:rPr>
+              <w:t>: vuole essere registrata correttamente per ricevere assegnazioni</w:t>
+            </w:r>
+          </w:p>
+        </w:tc>
+      </w:tr>
+      <w:tr>
+        <w:tc>
+          <w:tcPr>
+            <w:tcW w:w="3114" w:type="dxa"/>
+          </w:tcPr>
+          <w:p>
+            <w:pPr>
+              <w:rPr>
+                <w:rStyle w:val="Enfasigrassetto"/>
+                <w:rFonts w:asciiTheme="minorHAnsi" w:eastAsiaTheme="majorEastAsia" w:hAnsiTheme="minorHAnsi"/>
+              </w:rPr>
+            </w:pPr>
+            <w:r>
+              <w:rPr>
+                <w:rStyle w:val="Enfasigrassetto"/>
+                <w:rFonts w:asciiTheme="minorHAnsi" w:eastAsiaTheme="majorEastAsia" w:hAnsiTheme="minorHAnsi"/>
+              </w:rPr>
+              <w:t>Pre-condizioni</w:t>
+            </w:r>
+          </w:p>
+        </w:tc>
+        <w:tc>
+          <w:tcPr>
+            <w:tcW w:w="6882" w:type="dxa"/>
+            <w:vAlign w:val="center"/>
+          </w:tcPr>
+          <w:p>
+            <w:pPr>
+              <w:rPr>
+                <w:rFonts w:asciiTheme="minorHAnsi" w:hAnsiTheme="minorHAnsi"/>
+                <w:lang w:eastAsia="en-US"/>
+              </w:rPr>
+            </w:pPr>
+            <w:r>
+              <w:rPr>
+                <w:rFonts w:asciiTheme="minorHAnsi" w:hAnsiTheme="minorHAnsi" w:cs="Segoe UI"/>
+              </w:rPr>
+              <w:t>La guida non risulta già registrata</w:t>
+            </w:r>
+          </w:p>
+        </w:tc>
+      </w:tr>
+      <w:tr>
+        <w:tc>
+          <w:tcPr>
+            <w:tcW w:w="3114" w:type="dxa"/>
+          </w:tcPr>
+          <w:p>
+            <w:pPr>
+              <w:rPr>
+                <w:rStyle w:val="Enfasigrassetto"/>
+                <w:rFonts w:asciiTheme="minorHAnsi" w:eastAsiaTheme="majorEastAsia" w:hAnsiTheme="minorHAnsi"/>
+              </w:rPr>
+            </w:pPr>
+            <w:r>
+              <w:rPr>
+                <w:rStyle w:val="Enfasigrassetto"/>
+                <w:rFonts w:asciiTheme="minorHAnsi" w:eastAsiaTheme="majorEastAsia" w:hAnsiTheme="minorHAnsi"/>
+              </w:rPr>
+              <w:t>Garanzia di successo</w:t>
+            </w:r>
+          </w:p>
+        </w:tc>
+        <w:tc>
+          <w:tcPr>
+            <w:tcW w:w="6882" w:type="dxa"/>
+            <w:vAlign w:val="center"/>
+          </w:tcPr>
+          <w:p>
+            <w:pPr>
+              <w:rPr>
+                <w:rFonts w:asciiTheme="minorHAnsi" w:hAnsiTheme="minorHAnsi"/>
+                <w:lang w:eastAsia="en-US"/>
+              </w:rPr>
+            </w:pPr>
+            <w:r>
+              <w:rPr>
+                <w:rFonts w:asciiTheme="minorHAnsi" w:hAnsiTheme="minorHAnsi" w:cs="Segoe UI"/>
+              </w:rPr>
+              <w:t>La guida è registrata nel sistema con i relativi dati e appare disponibile per l'assegnazione ad attività</w:t>
+            </w:r>
+          </w:p>
+        </w:tc>
+      </w:tr>
+      <w:tr>
+        <w:tc>
+          <w:tcPr>
+            <w:tcW w:w="3114" w:type="dxa"/>
+          </w:tcPr>
+          <w:p>
+            <w:pPr>
+              <w:rPr>
+                <w:rStyle w:val="Enfasigrassetto"/>
+                <w:rFonts w:asciiTheme="minorHAnsi" w:eastAsiaTheme="majorEastAsia" w:hAnsiTheme="minorHAnsi"/>
+              </w:rPr>
+            </w:pPr>
+            <w:r>
+              <w:rPr>
+                <w:rStyle w:val="Enfasigrassetto"/>
+                <w:rFonts w:asciiTheme="minorHAnsi" w:eastAsiaTheme="majorEastAsia" w:hAnsiTheme="minorHAnsi"/>
+              </w:rPr>
+              <w:t>Scenario principale di successo</w:t>
+            </w:r>
+          </w:p>
+        </w:tc>
+        <w:tc>
+          <w:tcPr>
+            <w:tcW w:w="6882" w:type="dxa"/>
+            <w:vAlign w:val="center"/>
+          </w:tcPr>
+          <w:p>
+            <w:pPr>
+              <w:rPr>
+                <w:rFonts w:asciiTheme="minorHAnsi" w:hAnsiTheme="minorHAnsi"/>
+                <w:lang w:eastAsia="en-US"/>
+              </w:rPr>
+            </w:pPr>
+            <w:r>
+              <w:rPr>
+                <w:rFonts w:asciiTheme="minorHAnsi" w:hAnsiTheme="minorHAnsi" w:cs="Segoe UI"/>
+              </w:rPr>
+              <w:t>1. L'amministratore seleziona "Registra guida"</w:t>
+            </w:r>
+            <w:r>
+              <w:rPr>
+                <w:rFonts w:asciiTheme="minorHAnsi" w:hAnsiTheme="minorHAnsi" w:cs="Segoe UI"/>
+              </w:rPr>
+              <w:br/>
+              <w:t>2. L’amministratore inserisce i dati della guida (nome, codice attestato e specializzazione)</w:t>
+            </w:r>
+            <w:r>
+              <w:rPr>
+                <w:rFonts w:asciiTheme="minorHAnsi" w:hAnsiTheme="minorHAnsi" w:cs="Segoe UI"/>
+              </w:rPr>
+              <w:br/>
+              <w:t>3. Il sistema salva i dati e genera un ID per la guida</w:t>
+            </w:r>
+          </w:p>
+        </w:tc>
+      </w:tr>
+      <w:tr>
+        <w:tc>
+          <w:tcPr>
+            <w:tcW w:w="3114" w:type="dxa"/>
+          </w:tcPr>
+          <w:p>
+            <w:pPr>
+              <w:rPr>
+                <w:rStyle w:val="Enfasigrassetto"/>
+                <w:rFonts w:asciiTheme="minorHAnsi" w:eastAsiaTheme="majorEastAsia" w:hAnsiTheme="minorHAnsi"/>
+              </w:rPr>
+            </w:pPr>
+            <w:r>
+              <w:rPr>
+                <w:rStyle w:val="Enfasigrassetto"/>
+                <w:rFonts w:asciiTheme="minorHAnsi" w:eastAsiaTheme="majorEastAsia" w:hAnsiTheme="minorHAnsi"/>
+              </w:rPr>
+              <w:t>Estensioni</w:t>
+            </w:r>
+          </w:p>
+        </w:tc>
+        <w:tc>
+          <w:tcPr>
+            <w:tcW w:w="6882" w:type="dxa"/>
+            <w:vAlign w:val="center"/>
+          </w:tcPr>
+          <w:p>
+            <w:pPr>
+              <w:rPr>
+                <w:rFonts w:asciiTheme="minorHAnsi" w:hAnsiTheme="minorHAnsi"/>
+              </w:rPr>
+            </w:pPr>
+          </w:p>
+        </w:tc>
+      </w:tr>
+      <w:tr>
+        <w:tc>
+          <w:tcPr>
+            <w:tcW w:w="3114" w:type="dxa"/>
+          </w:tcPr>
+          <w:p>
+            <w:pPr>
+              <w:rPr>
+                <w:rStyle w:val="Enfasigrassetto"/>
+                <w:rFonts w:asciiTheme="minorHAnsi" w:eastAsiaTheme="majorEastAsia" w:hAnsiTheme="minorHAnsi"/>
+              </w:rPr>
+            </w:pPr>
+            <w:r>
+              <w:rPr>
+                <w:rStyle w:val="Enfasigrassetto"/>
+                <w:rFonts w:asciiTheme="minorHAnsi" w:eastAsiaTheme="majorEastAsia" w:hAnsiTheme="minorHAnsi"/>
+              </w:rPr>
+              <w:t>Frequenza di ripetizione</w:t>
+            </w:r>
+          </w:p>
+        </w:tc>
+        <w:tc>
+          <w:tcPr>
+            <w:tcW w:w="6882" w:type="dxa"/>
+            <w:vAlign w:val="center"/>
+          </w:tcPr>
+          <w:p>
+            <w:pPr>
+              <w:rPr>
+                <w:rFonts w:asciiTheme="minorHAnsi" w:hAnsiTheme="minorHAnsi"/>
+                <w:lang w:eastAsia="en-US"/>
+              </w:rPr>
+            </w:pPr>
+            <w:r>
+              <w:rPr>
+                <w:rFonts w:asciiTheme="minorHAnsi" w:hAnsiTheme="minorHAnsi" w:cs="Segoe UI"/>
+              </w:rPr>
+              <w:t>Medio-bassa (1-5 volte al mese, in fase di nuove assunzioni)</w:t>
+            </w:r>
+          </w:p>
+        </w:tc>
+      </w:tr>
+    </w:tbl>
+    <w:p>
+      <w:pPr>
+        <w:rPr>
+          <w:lang w:eastAsia="en-US"/>
+        </w:rPr>
+      </w:pPr>
+    </w:p>
+    <w:p>
+      <w:pPr>
+        <w:pStyle w:val="Titolo2"/>
+      </w:pPr>
+      <w:bookmarkStart w:id="9" w:name="_Toc201569509"/>
+      <w:r>
+        <w:t>UC9: Assegna guida</w:t>
+      </w:r>
+      <w:bookmarkEnd w:id="9"/>
+    </w:p>
+    <w:tbl>
+      <w:tblPr>
+        <w:tblStyle w:val="Grigliatabellachiara"/>
+        <w:tblW w:w="9996" w:type="dxa"/>
+        <w:tblLook w:val="04A0" w:firstRow="1" w:lastRow="0" w:firstColumn="1" w:lastColumn="0" w:noHBand="0" w:noVBand="1"/>
+      </w:tblPr>
+      <w:tblGrid>
+        <w:gridCol w:w="3114"/>
+        <w:gridCol w:w="6882"/>
+      </w:tblGrid>
+      <w:tr>
+        <w:tc>
+          <w:tcPr>
+            <w:tcW w:w="3114" w:type="dxa"/>
+          </w:tcPr>
+          <w:p>
+            <w:pPr>
               <w:rPr>
                 <w:rStyle w:val="Enfasigrassetto"/>
                 <w:rFonts w:asciiTheme="minorHAnsi" w:eastAsiaTheme="majorEastAsia" w:hAnsiTheme="minorHAnsi"/>
                 <w:color w:val="000000"/>
               </w:rPr>
-              <w:t>Nome del caso d’uso</w:t>
-            </w:r>
-          </w:p>
-        </w:tc>
-        <w:tc>
-          <w:tcPr>
-            <w:tcW w:w="6882" w:type="dxa"/>
-            <w:vAlign w:val="center"/>
-          </w:tcPr>
-          <w:p>
-            <w:pPr>
-              <w:rPr>
-                <w:rFonts w:asciiTheme="minorHAnsi" w:hAnsiTheme="minorHAnsi"/>
-                <w:lang w:eastAsia="en-US"/>
-              </w:rPr>
-            </w:pPr>
-            <w:r>
-              <w:rPr>
-                <w:rFonts w:asciiTheme="minorHAnsi" w:hAnsiTheme="minorHAnsi"/>
-              </w:rPr>
-              <w:t>UC9: Assegna guida a sessione attività</w:t>
-            </w:r>
-          </w:p>
-        </w:tc>
-      </w:tr>
-      <w:tr>
-        <w:tc>
-          <w:tcPr>
-            <w:tcW w:w="3114" w:type="dxa"/>
-          </w:tcPr>
-          <w:p>
-            <w:pPr>
+            </w:pPr>
+            <w:r>
               <w:rPr>
                 <w:rStyle w:val="Enfasigrassetto"/>
                 <w:rFonts w:asciiTheme="minorHAnsi" w:eastAsiaTheme="majorEastAsia" w:hAnsiTheme="minorHAnsi"/>
                 <w:color w:val="000000"/>
               </w:rPr>
-            </w:pPr>
-            <w:r>
+              <w:t>Nome del caso d’uso</w:t>
+            </w:r>
+          </w:p>
+        </w:tc>
+        <w:tc>
+          <w:tcPr>
+            <w:tcW w:w="6882" w:type="dxa"/>
+            <w:vAlign w:val="center"/>
+          </w:tcPr>
+          <w:p>
+            <w:pPr>
+              <w:rPr>
+                <w:rFonts w:asciiTheme="minorHAnsi" w:hAnsiTheme="minorHAnsi"/>
+                <w:lang w:eastAsia="en-US"/>
+              </w:rPr>
+            </w:pPr>
+            <w:r>
+              <w:rPr>
+                <w:rFonts w:asciiTheme="minorHAnsi" w:hAnsiTheme="minorHAnsi"/>
+              </w:rPr>
+              <w:t>UC9: Assegna guida a sessione attività</w:t>
+            </w:r>
+          </w:p>
+        </w:tc>
+      </w:tr>
+      <w:tr>
+        <w:tc>
+          <w:tcPr>
+            <w:tcW w:w="3114" w:type="dxa"/>
+          </w:tcPr>
+          <w:p>
+            <w:pPr>
               <w:rPr>
                 <w:rStyle w:val="Enfasigrassetto"/>
                 <w:rFonts w:asciiTheme="minorHAnsi" w:eastAsiaTheme="majorEastAsia" w:hAnsiTheme="minorHAnsi"/>
                 <w:color w:val="000000"/>
               </w:rPr>
-              <w:t>Portata</w:t>
-            </w:r>
-          </w:p>
-        </w:tc>
-        <w:tc>
-          <w:tcPr>
-            <w:tcW w:w="6882" w:type="dxa"/>
-            <w:vAlign w:val="center"/>
-          </w:tcPr>
-          <w:p>
-            <w:pPr>
-              <w:rPr>
-                <w:rFonts w:asciiTheme="minorHAnsi" w:hAnsiTheme="minorHAnsi"/>
-                <w:lang w:eastAsia="en-US"/>
-              </w:rPr>
-            </w:pPr>
-            <w:r>
-              <w:rPr>
-                <w:rFonts w:asciiTheme="minorHAnsi" w:hAnsiTheme="minorHAnsi"/>
-              </w:rPr>
-              <w:t xml:space="preserve">Applicazione Adventure Time </w:t>
-            </w:r>
-          </w:p>
-        </w:tc>
-      </w:tr>
-      <w:tr>
-        <w:tc>
-          <w:tcPr>
-            <w:tcW w:w="3114" w:type="dxa"/>
-          </w:tcPr>
-          <w:p>
-            <w:pPr>
+            </w:pPr>
+            <w:r>
               <w:rPr>
                 <w:rStyle w:val="Enfasigrassetto"/>
                 <w:rFonts w:asciiTheme="minorHAnsi" w:eastAsiaTheme="majorEastAsia" w:hAnsiTheme="minorHAnsi"/>
                 <w:color w:val="000000"/>
               </w:rPr>
-            </w:pPr>
-            <w:r>
+              <w:t>Portata</w:t>
+            </w:r>
+          </w:p>
+        </w:tc>
+        <w:tc>
+          <w:tcPr>
+            <w:tcW w:w="6882" w:type="dxa"/>
+            <w:vAlign w:val="center"/>
+          </w:tcPr>
+          <w:p>
+            <w:pPr>
+              <w:rPr>
+                <w:rFonts w:asciiTheme="minorHAnsi" w:hAnsiTheme="minorHAnsi"/>
+                <w:lang w:eastAsia="en-US"/>
+              </w:rPr>
+            </w:pPr>
+            <w:r>
+              <w:rPr>
+                <w:rFonts w:asciiTheme="minorHAnsi" w:hAnsiTheme="minorHAnsi"/>
+              </w:rPr>
+              <w:t xml:space="preserve">Applicazione Adventure Time </w:t>
+            </w:r>
+          </w:p>
+        </w:tc>
+      </w:tr>
+      <w:tr>
+        <w:tc>
+          <w:tcPr>
+            <w:tcW w:w="3114" w:type="dxa"/>
+          </w:tcPr>
+          <w:p>
+            <w:pPr>
               <w:rPr>
                 <w:rStyle w:val="Enfasigrassetto"/>
                 <w:rFonts w:asciiTheme="minorHAnsi" w:eastAsiaTheme="majorEastAsia" w:hAnsiTheme="minorHAnsi"/>
                 <w:color w:val="000000"/>
               </w:rPr>
-              <w:lastRenderedPageBreak/>
-              <w:t>Livello</w:t>
-            </w:r>
-          </w:p>
-        </w:tc>
-        <w:tc>
-          <w:tcPr>
-            <w:tcW w:w="6882" w:type="dxa"/>
-            <w:vAlign w:val="center"/>
-          </w:tcPr>
-          <w:p>
-            <w:pPr>
-              <w:rPr>
-                <w:rFonts w:asciiTheme="minorHAnsi" w:hAnsiTheme="minorHAnsi"/>
-                <w:lang w:eastAsia="en-US"/>
-              </w:rPr>
-            </w:pPr>
-            <w:r>
-              <w:rPr>
-                <w:rFonts w:asciiTheme="minorHAnsi" w:hAnsiTheme="minorHAnsi"/>
-              </w:rPr>
-              <w:t>Obiettivo utente</w:t>
-            </w:r>
-          </w:p>
-        </w:tc>
-      </w:tr>
-      <w:tr>
-        <w:tc>
-          <w:tcPr>
-            <w:tcW w:w="3114" w:type="dxa"/>
-          </w:tcPr>
-          <w:p>
-            <w:pPr>
+            </w:pPr>
+            <w:r>
               <w:rPr>
                 <w:rStyle w:val="Enfasigrassetto"/>
                 <w:rFonts w:asciiTheme="minorHAnsi" w:eastAsiaTheme="majorEastAsia" w:hAnsiTheme="minorHAnsi"/>
                 <w:color w:val="000000"/>
               </w:rPr>
-            </w:pPr>
-            <w:r>
+              <w:t>Livello</w:t>
+            </w:r>
+          </w:p>
+        </w:tc>
+        <w:tc>
+          <w:tcPr>
+            <w:tcW w:w="6882" w:type="dxa"/>
+            <w:vAlign w:val="center"/>
+          </w:tcPr>
+          <w:p>
+            <w:pPr>
+              <w:rPr>
+                <w:rFonts w:asciiTheme="minorHAnsi" w:hAnsiTheme="minorHAnsi"/>
+                <w:lang w:eastAsia="en-US"/>
+              </w:rPr>
+            </w:pPr>
+            <w:r>
+              <w:rPr>
+                <w:rFonts w:asciiTheme="minorHAnsi" w:hAnsiTheme="minorHAnsi"/>
+              </w:rPr>
+              <w:t>Obiettivo utente</w:t>
+            </w:r>
+          </w:p>
+        </w:tc>
+      </w:tr>
+      <w:tr>
+        <w:tc>
+          <w:tcPr>
+            <w:tcW w:w="3114" w:type="dxa"/>
+          </w:tcPr>
+          <w:p>
+            <w:pPr>
               <w:rPr>
                 <w:rStyle w:val="Enfasigrassetto"/>
                 <w:rFonts w:asciiTheme="minorHAnsi" w:eastAsiaTheme="majorEastAsia" w:hAnsiTheme="minorHAnsi"/>
                 <w:color w:val="000000"/>
               </w:rPr>
-              <w:t>Attore primario</w:t>
-            </w:r>
-          </w:p>
-        </w:tc>
-        <w:tc>
-          <w:tcPr>
-            <w:tcW w:w="6882" w:type="dxa"/>
-            <w:vAlign w:val="center"/>
-          </w:tcPr>
-          <w:p>
-            <w:pPr>
-              <w:rPr>
-                <w:rFonts w:asciiTheme="minorHAnsi" w:hAnsiTheme="minorHAnsi"/>
-                <w:lang w:eastAsia="en-US"/>
-              </w:rPr>
-            </w:pPr>
-            <w:r>
-              <w:rPr>
-                <w:rFonts w:asciiTheme="minorHAnsi" w:hAnsiTheme="minorHAnsi"/>
-              </w:rPr>
-              <w:t>Amministratore</w:t>
-            </w:r>
-          </w:p>
-        </w:tc>
-      </w:tr>
-      <w:tr>
-        <w:tc>
-          <w:tcPr>
-            <w:tcW w:w="3114" w:type="dxa"/>
-          </w:tcPr>
-          <w:p>
-            <w:pPr>
+            </w:pPr>
+            <w:r>
               <w:rPr>
                 <w:rStyle w:val="Enfasigrassetto"/>
                 <w:rFonts w:asciiTheme="minorHAnsi" w:eastAsiaTheme="majorEastAsia" w:hAnsiTheme="minorHAnsi"/>
                 <w:color w:val="000000"/>
               </w:rPr>
-            </w:pPr>
-            <w:r>
+              <w:t>Attore primario</w:t>
+            </w:r>
+          </w:p>
+        </w:tc>
+        <w:tc>
+          <w:tcPr>
+            <w:tcW w:w="6882" w:type="dxa"/>
+            <w:vAlign w:val="center"/>
+          </w:tcPr>
+          <w:p>
+            <w:pPr>
+              <w:rPr>
+                <w:rFonts w:asciiTheme="minorHAnsi" w:hAnsiTheme="minorHAnsi"/>
+                <w:lang w:eastAsia="en-US"/>
+              </w:rPr>
+            </w:pPr>
+            <w:r>
+              <w:rPr>
+                <w:rFonts w:asciiTheme="minorHAnsi" w:hAnsiTheme="minorHAnsi"/>
+              </w:rPr>
+              <w:t>Amministratore</w:t>
+            </w:r>
+          </w:p>
+        </w:tc>
+      </w:tr>
+      <w:tr>
+        <w:tc>
+          <w:tcPr>
+            <w:tcW w:w="3114" w:type="dxa"/>
+          </w:tcPr>
+          <w:p>
+            <w:pPr>
               <w:rPr>
                 <w:rStyle w:val="Enfasigrassetto"/>
                 <w:rFonts w:asciiTheme="minorHAnsi" w:eastAsiaTheme="majorEastAsia" w:hAnsiTheme="minorHAnsi"/>
                 <w:color w:val="000000"/>
               </w:rPr>
+            </w:pPr>
+            <w:r>
+              <w:rPr>
+                <w:rStyle w:val="Enfasigrassetto"/>
+                <w:rFonts w:asciiTheme="minorHAnsi" w:eastAsiaTheme="majorEastAsia" w:hAnsiTheme="minorHAnsi"/>
+                <w:color w:val="000000"/>
+              </w:rPr>
+              <w:lastRenderedPageBreak/>
               <w:t>Parti interessate e interessi</w:t>
             </w:r>
           </w:p>
@@ -5049,11 +4884,17 @@
       <w:pPr>
         <w:pStyle w:val="Titolo2"/>
       </w:pPr>
-      <w:bookmarkStart w:id="9" w:name="_Toc200908288"/>
+      <w:bookmarkStart w:id="10" w:name="_Toc201569510"/>
       <w:r>
-        <w:t>UC1: Gestisci acquisto biglietto attività</w:t>
+        <w:t xml:space="preserve">UC1: Gestisci acquisto biglietto </w:t>
       </w:r>
-      <w:bookmarkEnd w:id="9"/>
+      <w:r>
+        <w:t xml:space="preserve">sessione </w:t>
+      </w:r>
+      <w:r>
+        <w:t>attività</w:t>
+      </w:r>
+      <w:bookmarkEnd w:id="10"/>
     </w:p>
     <w:p>
       <w:pPr>
@@ -5069,18 +4910,46 @@
           <w:rFonts w:asciiTheme="minorHAnsi" w:hAnsiTheme="minorHAnsi"/>
           <w:color w:val="000000"/>
         </w:rPr>
-        <w:t>Il cassiere gestisce la vendita di un biglietto per una specifica attività, registrando l'acquisto e fornendo il biglietto al cliente.</w:t>
+        <w:t>Il cassiere gestisce la vendita di un biglietto per una specifica</w:t>
+      </w:r>
+      <w:r>
+        <w:rPr>
+          <w:rFonts w:asciiTheme="minorHAnsi" w:hAnsiTheme="minorHAnsi"/>
+          <w:color w:val="000000"/>
+        </w:rPr>
+        <w:t xml:space="preserve"> sessione</w:t>
+      </w:r>
+      <w:r>
+        <w:rPr>
+          <w:rFonts w:asciiTheme="minorHAnsi" w:hAnsiTheme="minorHAnsi"/>
+          <w:color w:val="000000"/>
+        </w:rPr>
+        <w:t xml:space="preserve"> </w:t>
+      </w:r>
+      <w:r>
+        <w:rPr>
+          <w:rFonts w:asciiTheme="minorHAnsi" w:hAnsiTheme="minorHAnsi"/>
+          <w:color w:val="000000"/>
+        </w:rPr>
+        <w:t>d’</w:t>
+      </w:r>
+      <w:r>
+        <w:rPr>
+          <w:rFonts w:asciiTheme="minorHAnsi" w:hAnsiTheme="minorHAnsi"/>
+          <w:color w:val="000000"/>
+        </w:rPr>
+        <w:t>attività, registrando l'acquisto e fornendo il biglietto al cliente.</w:t>
       </w:r>
     </w:p>
     <w:p>
       <w:pPr>
         <w:pStyle w:val="Titolo2"/>
       </w:pPr>
-      <w:bookmarkStart w:id="10" w:name="_Toc200908289"/>
+      <w:bookmarkStart w:id="11" w:name="_Toc201569511"/>
       <w:r>
         <w:t>UC3: Monitora capacità parco</w:t>
       </w:r>
-      <w:bookmarkEnd w:id="10"/>
+      <w:bookmarkEnd w:id="11"/>
       <w:r>
         <w:t> </w:t>
       </w:r>
@@ -5113,11 +4982,17 @@
       <w:pPr>
         <w:pStyle w:val="Titolo2"/>
       </w:pPr>
-      <w:bookmarkStart w:id="11" w:name="_Toc200908290"/>
+      <w:bookmarkStart w:id="12" w:name="_Toc201569512"/>
       <w:r>
         <w:t>UC5: Gestisci rimborso</w:t>
       </w:r>
-      <w:bookmarkEnd w:id="11"/>
+      <w:r>
+        <w:t xml:space="preserve"> biglietto sessione</w:t>
+      </w:r>
+      <w:r>
+        <w:t xml:space="preserve"> attività</w:t>
+      </w:r>
+      <w:bookmarkEnd w:id="12"/>
     </w:p>
     <w:p>
       <w:pPr>
@@ -5133,14 +5008,28 @@
           <w:rFonts w:asciiTheme="minorHAnsi" w:hAnsiTheme="minorHAnsi"/>
           <w:color w:val="000000"/>
         </w:rPr>
-        <w:t>Il cassiere gestisce la procedura di rimborso per un biglietto di un'attività.</w:t>
+        <w:t>Il cassiere gestisce la procedura di rimborso per un biglietto di un</w:t>
+      </w:r>
+      <w:r>
+        <w:rPr>
+          <w:rFonts w:asciiTheme="minorHAnsi" w:hAnsiTheme="minorHAnsi"/>
+          <w:color w:val="000000"/>
+        </w:rPr>
+        <w:t>a sessione d’</w:t>
+      </w:r>
+      <w:r>
+        <w:rPr>
+          <w:rFonts w:asciiTheme="minorHAnsi" w:hAnsiTheme="minorHAnsi"/>
+          <w:color w:val="000000"/>
+        </w:rPr>
+        <w:t>attività.</w:t>
       </w:r>
     </w:p>
     <w:p>
       <w:pPr>
         <w:pStyle w:val="Titolo2"/>
       </w:pPr>
-      <w:bookmarkStart w:id="12" w:name="_Toc200908291"/>
+      <w:bookmarkStart w:id="13" w:name="_Toc201569513"/>
       <w:r>
         <w:t xml:space="preserve">UC6: Elimina </w:t>
       </w:r>
@@ -5150,7 +5039,7 @@
       <w:r>
         <w:t>attività</w:t>
       </w:r>
-      <w:bookmarkEnd w:id="12"/>
+      <w:bookmarkEnd w:id="13"/>
     </w:p>
     <w:p>
       <w:pPr>
@@ -5187,14 +5076,14 @@
       <w:pPr>
         <w:pStyle w:val="Titolo2"/>
       </w:pPr>
-      <w:bookmarkStart w:id="13" w:name="_Toc200908292"/>
+      <w:bookmarkStart w:id="14" w:name="_Toc201569514"/>
       <w:r>
         <w:t xml:space="preserve">UC8: </w:t>
       </w:r>
       <w:r>
         <w:t>Inserisci sessione attività</w:t>
       </w:r>
-      <w:bookmarkEnd w:id="13"/>
+      <w:bookmarkEnd w:id="14"/>
     </w:p>
     <w:p>
       <w:pPr>
@@ -5217,11 +5106,11 @@
       <w:pPr>
         <w:pStyle w:val="Titolo2"/>
       </w:pPr>
-      <w:bookmarkStart w:id="14" w:name="_Toc200908293"/>
+      <w:bookmarkStart w:id="15" w:name="_Toc201569515"/>
       <w:r>
         <w:t>UC10: Gestisci acquisto biglietto ingresso</w:t>
       </w:r>
-      <w:bookmarkEnd w:id="14"/>
+      <w:bookmarkEnd w:id="15"/>
     </w:p>
     <w:p>
       <w:pPr>

</xml_diff>